<commit_message>
Final Version1: create map, base, animation(update(year)) and buttons
</commit_message>
<xml_diff>
--- a/ReadMe.docx
+++ b/ReadMe.docx
@@ -59,21 +59,97 @@
           <w:szCs w:val="21"/>
           <w:shd w:val="clear" w:color="auto" w:fill="FFFFFF"/>
         </w:rPr>
-        <w:t xml:space="preserve">(“NaN”) </w:t>
-      </w:r>
-      <w:bookmarkStart w:id="0" w:name="_GoBack"/>
-      <w:bookmarkEnd w:id="0"/>
-      <w:r>
-        <w:rPr>
-          <w:rStyle w:val="Strong"/>
-          <w:rFonts w:ascii="Helvetica" w:hAnsi="Helvetica" w:cs="Helvetica"/>
-          <w:b w:val="0"/>
-          <w:color w:val="303030"/>
-          <w:sz w:val="21"/>
-          <w:szCs w:val="21"/>
-          <w:shd w:val="clear" w:color="auto" w:fill="FFFFFF"/>
-        </w:rPr>
-        <w:t>for ArrDelay or DepDelay that record is not included in this analysis.</w:t>
+        <w:t>(“</w:t>
+      </w:r>
+      <w:proofErr w:type="spellStart"/>
+      <w:r>
+        <w:rPr>
+          <w:rStyle w:val="Strong"/>
+          <w:rFonts w:ascii="Helvetica" w:hAnsi="Helvetica" w:cs="Helvetica"/>
+          <w:b w:val="0"/>
+          <w:color w:val="303030"/>
+          <w:sz w:val="21"/>
+          <w:szCs w:val="21"/>
+          <w:shd w:val="clear" w:color="auto" w:fill="FFFFFF"/>
+        </w:rPr>
+        <w:t>NaN</w:t>
+      </w:r>
+      <w:proofErr w:type="spellEnd"/>
+      <w:r>
+        <w:rPr>
+          <w:rStyle w:val="Strong"/>
+          <w:rFonts w:ascii="Helvetica" w:hAnsi="Helvetica" w:cs="Helvetica"/>
+          <w:b w:val="0"/>
+          <w:color w:val="303030"/>
+          <w:sz w:val="21"/>
+          <w:szCs w:val="21"/>
+          <w:shd w:val="clear" w:color="auto" w:fill="FFFFFF"/>
+        </w:rPr>
+        <w:t xml:space="preserve">”) </w:t>
+      </w:r>
+      <w:r>
+        <w:rPr>
+          <w:rStyle w:val="Strong"/>
+          <w:rFonts w:ascii="Helvetica" w:hAnsi="Helvetica" w:cs="Helvetica"/>
+          <w:b w:val="0"/>
+          <w:color w:val="303030"/>
+          <w:sz w:val="21"/>
+          <w:szCs w:val="21"/>
+          <w:shd w:val="clear" w:color="auto" w:fill="FFFFFF"/>
+        </w:rPr>
+        <w:t xml:space="preserve">for </w:t>
+      </w:r>
+      <w:proofErr w:type="spellStart"/>
+      <w:r>
+        <w:rPr>
+          <w:rStyle w:val="Strong"/>
+          <w:rFonts w:ascii="Helvetica" w:hAnsi="Helvetica" w:cs="Helvetica"/>
+          <w:b w:val="0"/>
+          <w:color w:val="303030"/>
+          <w:sz w:val="21"/>
+          <w:szCs w:val="21"/>
+          <w:shd w:val="clear" w:color="auto" w:fill="FFFFFF"/>
+        </w:rPr>
+        <w:t>ArrDelay</w:t>
+      </w:r>
+      <w:proofErr w:type="spellEnd"/>
+      <w:r>
+        <w:rPr>
+          <w:rStyle w:val="Strong"/>
+          <w:rFonts w:ascii="Helvetica" w:hAnsi="Helvetica" w:cs="Helvetica"/>
+          <w:b w:val="0"/>
+          <w:color w:val="303030"/>
+          <w:sz w:val="21"/>
+          <w:szCs w:val="21"/>
+          <w:shd w:val="clear" w:color="auto" w:fill="FFFFFF"/>
+        </w:rPr>
+        <w:t xml:space="preserve"> or </w:t>
+      </w:r>
+      <w:proofErr w:type="spellStart"/>
+      <w:r>
+        <w:rPr>
+          <w:rStyle w:val="Strong"/>
+          <w:rFonts w:ascii="Helvetica" w:hAnsi="Helvetica" w:cs="Helvetica"/>
+          <w:b w:val="0"/>
+          <w:color w:val="303030"/>
+          <w:sz w:val="21"/>
+          <w:szCs w:val="21"/>
+          <w:shd w:val="clear" w:color="auto" w:fill="FFFFFF"/>
+        </w:rPr>
+        <w:t>DepDelay</w:t>
+      </w:r>
+      <w:proofErr w:type="spellEnd"/>
+      <w:r>
+        <w:rPr>
+          <w:rStyle w:val="Strong"/>
+          <w:rFonts w:ascii="Helvetica" w:hAnsi="Helvetica" w:cs="Helvetica"/>
+          <w:b w:val="0"/>
+          <w:color w:val="303030"/>
+          <w:sz w:val="21"/>
+          <w:szCs w:val="21"/>
+          <w:shd w:val="clear" w:color="auto" w:fill="FFFFFF"/>
+        </w:rPr>
+        <w:t xml:space="preserve"> that record is not included in this analysis.</w:t>
       </w:r>
     </w:p>
     <w:p>
@@ -101,16 +177,84 @@
     </w:p>
     <w:p>
       <w:pPr>
-        <w:rPr>
-          <w:rStyle w:val="Strong"/>
-          <w:rFonts w:ascii="Helvetica" w:hAnsi="Helvetica" w:cs="Helvetica"/>
+        <w:jc w:val="both"/>
+        <w:rPr>
+          <w:rStyle w:val="Strong"/>
+          <w:rFonts w:ascii="Helvetica" w:hAnsi="Helvetica" w:cs="Helvetica"/>
+          <w:b w:val="0"/>
           <w:color w:val="303030"/>
           <w:sz w:val="21"/>
           <w:szCs w:val="21"/>
           <w:shd w:val="clear" w:color="auto" w:fill="FFFFFF"/>
         </w:rPr>
       </w:pPr>
+      <w:bookmarkStart w:id="0" w:name="_GoBack"/>
+      <w:r>
+        <w:rPr>
+          <w:rStyle w:val="Strong"/>
+          <w:rFonts w:ascii="Helvetica" w:hAnsi="Helvetica" w:cs="Helvetica"/>
+          <w:b w:val="0"/>
+          <w:color w:val="303030"/>
+          <w:sz w:val="21"/>
+          <w:szCs w:val="21"/>
+          <w:shd w:val="clear" w:color="auto" w:fill="FFFFFF"/>
+        </w:rPr>
+        <w:t xml:space="preserve">The base of the martini glass shows the busiest airports (which has the most flights) each year. Notice that in the given year from 1987 to 2008 the busiest airports are either Chicago </w:t>
+      </w:r>
+      <w:proofErr w:type="spellStart"/>
+      <w:r>
+        <w:rPr>
+          <w:rStyle w:val="Strong"/>
+          <w:rFonts w:ascii="Helvetica" w:hAnsi="Helvetica" w:cs="Helvetica"/>
+          <w:b w:val="0"/>
+          <w:color w:val="303030"/>
+          <w:sz w:val="21"/>
+          <w:szCs w:val="21"/>
+          <w:shd w:val="clear" w:color="auto" w:fill="FFFFFF"/>
+        </w:rPr>
+        <w:t>Ohare</w:t>
+      </w:r>
+      <w:proofErr w:type="spellEnd"/>
+      <w:r>
+        <w:rPr>
+          <w:rStyle w:val="Strong"/>
+          <w:rFonts w:ascii="Helvetica" w:hAnsi="Helvetica" w:cs="Helvetica"/>
+          <w:b w:val="0"/>
+          <w:color w:val="303030"/>
+          <w:sz w:val="21"/>
+          <w:szCs w:val="21"/>
+          <w:shd w:val="clear" w:color="auto" w:fill="FFFFFF"/>
+        </w:rPr>
+        <w:t xml:space="preserve"> Intl or Hartsfield Jackson Atlanta </w:t>
+      </w:r>
+      <w:proofErr w:type="spellStart"/>
+      <w:r>
+        <w:rPr>
+          <w:rStyle w:val="Strong"/>
+          <w:rFonts w:ascii="Helvetica" w:hAnsi="Helvetica" w:cs="Helvetica"/>
+          <w:b w:val="0"/>
+          <w:color w:val="303030"/>
+          <w:sz w:val="21"/>
+          <w:szCs w:val="21"/>
+          <w:shd w:val="clear" w:color="auto" w:fill="FFFFFF"/>
+        </w:rPr>
+        <w:t>Int</w:t>
+      </w:r>
+      <w:proofErr w:type="spellEnd"/>
+      <w:r>
+        <w:rPr>
+          <w:rStyle w:val="Strong"/>
+          <w:rFonts w:ascii="Helvetica" w:hAnsi="Helvetica" w:cs="Helvetica"/>
+          <w:b w:val="0"/>
+          <w:color w:val="303030"/>
+          <w:sz w:val="21"/>
+          <w:szCs w:val="21"/>
+          <w:shd w:val="clear" w:color="auto" w:fill="FFFFFF"/>
+        </w:rPr>
+        <w:t>, so in this base map only these two circles show up.</w:t>
+      </w:r>
     </w:p>
+    <w:bookmarkEnd w:id="0"/>
     <w:p>
       <w:pPr>
         <w:rPr>

</xml_diff>

<commit_message>
Final Version 4: diverse color coding airport delay and create legend
</commit_message>
<xml_diff>
--- a/ReadMe.docx
+++ b/ReadMe.docx
@@ -27,6 +27,7 @@
     </w:p>
     <w:p>
       <w:pPr>
+        <w:jc w:val="both"/>
         <w:rPr>
           <w:rStyle w:val="Strong"/>
           <w:rFonts w:ascii="Helvetica" w:hAnsi="Helvetica" w:cs="Helvetica"/>
@@ -47,7 +48,95 @@
           <w:szCs w:val="21"/>
           <w:shd w:val="clear" w:color="auto" w:fill="FFFFFF"/>
         </w:rPr>
-        <w:t xml:space="preserve">Note that if there is no information </w:t>
+        <w:t>I preprocessed the given US airport information from 1987 to 2008 and generated “</w:t>
+      </w:r>
+      <w:proofErr w:type="spellStart"/>
+      <w:r>
+        <w:rPr>
+          <w:rStyle w:val="Strong"/>
+          <w:rFonts w:ascii="Helvetica" w:hAnsi="Helvetica" w:cs="Helvetica"/>
+          <w:b w:val="0"/>
+          <w:color w:val="303030"/>
+          <w:sz w:val="21"/>
+          <w:szCs w:val="21"/>
+          <w:shd w:val="clear" w:color="auto" w:fill="FFFFFF"/>
+        </w:rPr>
+        <w:t>flight_US.json</w:t>
+      </w:r>
+      <w:proofErr w:type="spellEnd"/>
+      <w:r>
+        <w:rPr>
+          <w:rStyle w:val="Strong"/>
+          <w:rFonts w:ascii="Helvetica" w:hAnsi="Helvetica" w:cs="Helvetica"/>
+          <w:b w:val="0"/>
+          <w:color w:val="303030"/>
+          <w:sz w:val="21"/>
+          <w:szCs w:val="21"/>
+          <w:shd w:val="clear" w:color="auto" w:fill="FFFFFF"/>
+        </w:rPr>
+        <w:t xml:space="preserve">” which include top 20 busiest airports in the given years, then this </w:t>
+      </w:r>
+      <w:proofErr w:type="spellStart"/>
+      <w:r>
+        <w:rPr>
+          <w:rStyle w:val="Strong"/>
+          <w:rFonts w:ascii="Helvetica" w:hAnsi="Helvetica" w:cs="Helvetica"/>
+          <w:b w:val="0"/>
+          <w:color w:val="303030"/>
+          <w:sz w:val="21"/>
+          <w:szCs w:val="21"/>
+          <w:shd w:val="clear" w:color="auto" w:fill="FFFFFF"/>
+        </w:rPr>
+        <w:t>json</w:t>
+      </w:r>
+      <w:proofErr w:type="spellEnd"/>
+      <w:r>
+        <w:rPr>
+          <w:rStyle w:val="Strong"/>
+          <w:rFonts w:ascii="Helvetica" w:hAnsi="Helvetica" w:cs="Helvetica"/>
+          <w:b w:val="0"/>
+          <w:color w:val="303030"/>
+          <w:sz w:val="21"/>
+          <w:szCs w:val="21"/>
+          <w:shd w:val="clear" w:color="auto" w:fill="FFFFFF"/>
+        </w:rPr>
+        <w:t xml:space="preserve"> file is used as an input for this visualization project. The visualization follows martini glass theory. </w:t>
+      </w:r>
+      <w:r>
+        <w:rPr>
+          <w:rStyle w:val="Strong"/>
+          <w:rFonts w:ascii="Helvetica" w:hAnsi="Helvetica" w:cs="Helvetica"/>
+          <w:b w:val="0"/>
+          <w:color w:val="303030"/>
+          <w:sz w:val="21"/>
+          <w:szCs w:val="21"/>
+          <w:shd w:val="clear" w:color="auto" w:fill="FFFFFF"/>
+        </w:rPr>
+        <w:t xml:space="preserve">Note that </w:t>
+      </w:r>
+      <w:r>
+        <w:rPr>
+          <w:rStyle w:val="Strong"/>
+          <w:rFonts w:ascii="Helvetica" w:hAnsi="Helvetica" w:cs="Helvetica"/>
+          <w:b w:val="0"/>
+          <w:color w:val="303030"/>
+          <w:sz w:val="21"/>
+          <w:szCs w:val="21"/>
+          <w:shd w:val="clear" w:color="auto" w:fill="FFFFFF"/>
+        </w:rPr>
+        <w:t xml:space="preserve">in the given data </w:t>
+      </w:r>
+      <w:r>
+        <w:rPr>
+          <w:rStyle w:val="Strong"/>
+          <w:rFonts w:ascii="Helvetica" w:hAnsi="Helvetica" w:cs="Helvetica"/>
+          <w:b w:val="0"/>
+          <w:color w:val="303030"/>
+          <w:sz w:val="21"/>
+          <w:szCs w:val="21"/>
+          <w:shd w:val="clear" w:color="auto" w:fill="FFFFFF"/>
+        </w:rPr>
+        <w:t xml:space="preserve">if there is no information </w:t>
       </w:r>
       <w:r>
         <w:rPr>
@@ -139,6 +228,18 @@
         <w:t>DepDelay</w:t>
       </w:r>
       <w:proofErr w:type="spellEnd"/>
+      <w:r>
+        <w:rPr>
+          <w:rStyle w:val="Strong"/>
+          <w:rFonts w:ascii="Helvetica" w:hAnsi="Helvetica" w:cs="Helvetica"/>
+          <w:b w:val="0"/>
+          <w:color w:val="303030"/>
+          <w:sz w:val="21"/>
+          <w:szCs w:val="21"/>
+          <w:shd w:val="clear" w:color="auto" w:fill="FFFFFF"/>
+        </w:rPr>
+        <w:t xml:space="preserve"> then</w:t>
+      </w:r>
       <w:r>
         <w:rPr>
           <w:rStyle w:val="Strong"/>
@@ -188,7 +289,6 @@
           <w:shd w:val="clear" w:color="auto" w:fill="FFFFFF"/>
         </w:rPr>
       </w:pPr>
-      <w:bookmarkStart w:id="0" w:name="_GoBack"/>
       <w:r>
         <w:rPr>
           <w:rStyle w:val="Strong"/>
@@ -253,29 +353,125 @@
         </w:rPr>
         <w:t>, so in this base map only these two circles show up.</w:t>
       </w:r>
-    </w:p>
-    <w:bookmarkEnd w:id="0"/>
-    <w:p>
-      <w:pPr>
-        <w:rPr>
-          <w:rStyle w:val="Strong"/>
-          <w:rFonts w:ascii="Helvetica" w:hAnsi="Helvetica" w:cs="Helvetica"/>
-          <w:color w:val="303030"/>
-          <w:sz w:val="21"/>
-          <w:szCs w:val="21"/>
-          <w:shd w:val="clear" w:color="auto" w:fill="FFFFFF"/>
-        </w:rPr>
-      </w:pPr>
-      <w:r>
-        <w:rPr>
-          <w:rStyle w:val="Strong"/>
-          <w:rFonts w:ascii="Helvetica" w:hAnsi="Helvetica" w:cs="Helvetica"/>
-          <w:color w:val="303030"/>
-          <w:sz w:val="21"/>
-          <w:szCs w:val="21"/>
-          <w:shd w:val="clear" w:color="auto" w:fill="FFFFFF"/>
-        </w:rPr>
-        <w:t>Feedback</w:t>
+      <w:r>
+        <w:rPr>
+          <w:rStyle w:val="Strong"/>
+          <w:rFonts w:ascii="Helvetica" w:hAnsi="Helvetica" w:cs="Helvetica"/>
+          <w:b w:val="0"/>
+          <w:color w:val="303030"/>
+          <w:sz w:val="21"/>
+          <w:szCs w:val="21"/>
+          <w:shd w:val="clear" w:color="auto" w:fill="FFFFFF"/>
+        </w:rPr>
+        <w:t xml:space="preserve"> This is followed with the animation which shows top 20 busiest airports starting from 1987 and ended to 2008; </w:t>
+      </w:r>
+      <w:r>
+        <w:rPr>
+          <w:rStyle w:val="Strong"/>
+          <w:rFonts w:ascii="Helvetica" w:hAnsi="Helvetica" w:cs="Helvetica"/>
+          <w:b w:val="0"/>
+          <w:color w:val="303030"/>
+          <w:sz w:val="21"/>
+          <w:szCs w:val="21"/>
+          <w:shd w:val="clear" w:color="auto" w:fill="FFFFFF"/>
+        </w:rPr>
+        <w:t>once</w:t>
+      </w:r>
+      <w:r>
+        <w:rPr>
+          <w:rStyle w:val="Strong"/>
+          <w:rFonts w:ascii="Helvetica" w:hAnsi="Helvetica" w:cs="Helvetica"/>
+          <w:b w:val="0"/>
+          <w:color w:val="303030"/>
+          <w:sz w:val="21"/>
+          <w:szCs w:val="21"/>
+          <w:shd w:val="clear" w:color="auto" w:fill="FFFFFF"/>
+        </w:rPr>
+        <w:t xml:space="preserve"> at that point the year buttons are listed at the left </w:t>
+      </w:r>
+      <w:r>
+        <w:rPr>
+          <w:rStyle w:val="Strong"/>
+          <w:rFonts w:ascii="Helvetica" w:hAnsi="Helvetica" w:cs="Helvetica"/>
+          <w:b w:val="0"/>
+          <w:color w:val="303030"/>
+          <w:sz w:val="21"/>
+          <w:szCs w:val="21"/>
+          <w:shd w:val="clear" w:color="auto" w:fill="FFFFFF"/>
+        </w:rPr>
+        <w:t xml:space="preserve">of </w:t>
+      </w:r>
+      <w:r>
+        <w:rPr>
+          <w:rStyle w:val="Strong"/>
+          <w:rFonts w:ascii="Helvetica" w:hAnsi="Helvetica" w:cs="Helvetica"/>
+          <w:b w:val="0"/>
+          <w:color w:val="303030"/>
+          <w:sz w:val="21"/>
+          <w:szCs w:val="21"/>
+          <w:shd w:val="clear" w:color="auto" w:fill="FFFFFF"/>
+        </w:rPr>
+        <w:t xml:space="preserve">page </w:t>
+      </w:r>
+      <w:r>
+        <w:rPr>
+          <w:rStyle w:val="Strong"/>
+          <w:rFonts w:ascii="Helvetica" w:hAnsi="Helvetica" w:cs="Helvetica"/>
+          <w:b w:val="0"/>
+          <w:color w:val="303030"/>
+          <w:sz w:val="21"/>
+          <w:szCs w:val="21"/>
+          <w:shd w:val="clear" w:color="auto" w:fill="FFFFFF"/>
+        </w:rPr>
+        <w:t xml:space="preserve">to allow readers to select their desired year to check the detail. Also at this stage readers can hover mouse over each circles (representing the airports) which triggered a pop-up box showing detailed information such as airport name, total flight#, </w:t>
+      </w:r>
+      <w:r>
+        <w:rPr>
+          <w:rStyle w:val="Strong"/>
+          <w:rFonts w:ascii="Helvetica" w:hAnsi="Helvetica" w:cs="Helvetica"/>
+          <w:b w:val="0"/>
+          <w:color w:val="303030"/>
+          <w:sz w:val="21"/>
+          <w:szCs w:val="21"/>
+          <w:shd w:val="clear" w:color="auto" w:fill="FFFFFF"/>
+        </w:rPr>
+        <w:t xml:space="preserve">arrival </w:t>
+      </w:r>
+      <w:r>
+        <w:rPr>
+          <w:rStyle w:val="Strong"/>
+          <w:rFonts w:ascii="Helvetica" w:hAnsi="Helvetica" w:cs="Helvetica"/>
+          <w:b w:val="0"/>
+          <w:color w:val="303030"/>
+          <w:sz w:val="21"/>
+          <w:szCs w:val="21"/>
+          <w:shd w:val="clear" w:color="auto" w:fill="FFFFFF"/>
+        </w:rPr>
+        <w:t xml:space="preserve">delay </w:t>
+      </w:r>
+      <w:r>
+        <w:rPr>
+          <w:rStyle w:val="Strong"/>
+          <w:rFonts w:ascii="Helvetica" w:hAnsi="Helvetica" w:cs="Helvetica"/>
+          <w:b w:val="0"/>
+          <w:color w:val="303030"/>
+          <w:sz w:val="21"/>
+          <w:szCs w:val="21"/>
+          <w:shd w:val="clear" w:color="auto" w:fill="FFFFFF"/>
+        </w:rPr>
+        <w:t>information and departure delay information</w:t>
+      </w:r>
+      <w:r>
+        <w:rPr>
+          <w:rStyle w:val="Strong"/>
+          <w:rFonts w:ascii="Helvetica" w:hAnsi="Helvetica" w:cs="Helvetica"/>
+          <w:b w:val="0"/>
+          <w:color w:val="303030"/>
+          <w:sz w:val="21"/>
+          <w:szCs w:val="21"/>
+          <w:shd w:val="clear" w:color="auto" w:fill="FFFFFF"/>
+        </w:rPr>
+        <w:t>.</w:t>
       </w:r>
     </w:p>
     <w:p>
@@ -289,8 +485,440 @@
           <w:shd w:val="clear" w:color="auto" w:fill="FFFFFF"/>
         </w:rPr>
       </w:pPr>
+      <w:r>
+        <w:rPr>
+          <w:rStyle w:val="Strong"/>
+          <w:rFonts w:ascii="Helvetica" w:hAnsi="Helvetica" w:cs="Helvetica"/>
+          <w:color w:val="303030"/>
+          <w:sz w:val="21"/>
+          <w:szCs w:val="21"/>
+          <w:shd w:val="clear" w:color="auto" w:fill="FFFFFF"/>
+        </w:rPr>
+        <w:t>Feedback</w:t>
+      </w:r>
+      <w:bookmarkStart w:id="0" w:name="_GoBack"/>
+      <w:bookmarkEnd w:id="0"/>
     </w:p>
     <w:p>
+      <w:pPr>
+        <w:jc w:val="both"/>
+        <w:rPr>
+          <w:rStyle w:val="Strong"/>
+          <w:rFonts w:ascii="Helvetica" w:hAnsi="Helvetica" w:cs="Helvetica"/>
+          <w:b w:val="0"/>
+          <w:color w:val="303030"/>
+          <w:sz w:val="21"/>
+          <w:szCs w:val="21"/>
+          <w:shd w:val="clear" w:color="auto" w:fill="FFFFFF"/>
+        </w:rPr>
+      </w:pPr>
+      <w:r>
+        <w:rPr>
+          <w:rStyle w:val="Strong"/>
+          <w:rFonts w:ascii="Helvetica" w:hAnsi="Helvetica" w:cs="Helvetica"/>
+          <w:b w:val="0"/>
+          <w:color w:val="303030"/>
+          <w:sz w:val="21"/>
+          <w:szCs w:val="21"/>
+          <w:shd w:val="clear" w:color="auto" w:fill="FFFFFF"/>
+        </w:rPr>
+        <w:t xml:space="preserve">From the first feedback of matthew_240343, I changed the title and added the narrative to make the story clearer to readers. </w:t>
+      </w:r>
+      <w:r>
+        <w:rPr>
+          <w:rStyle w:val="Strong"/>
+          <w:rFonts w:ascii="Helvetica" w:hAnsi="Helvetica" w:cs="Helvetica"/>
+          <w:b w:val="0"/>
+          <w:color w:val="303030"/>
+          <w:sz w:val="21"/>
+          <w:szCs w:val="21"/>
+          <w:shd w:val="clear" w:color="auto" w:fill="FFFFFF"/>
+        </w:rPr>
+        <w:t>This is showed in commit “</w:t>
+      </w:r>
+      <w:r>
+        <w:rPr>
+          <w:rStyle w:val="Strong"/>
+          <w:rFonts w:ascii="Helvetica" w:hAnsi="Helvetica" w:cs="Helvetica"/>
+          <w:b w:val="0"/>
+          <w:color w:val="303030"/>
+          <w:sz w:val="21"/>
+          <w:szCs w:val="21"/>
+          <w:shd w:val="clear" w:color="auto" w:fill="FFFFFF"/>
+        </w:rPr>
+        <w:t>Update Title and add description</w:t>
+      </w:r>
+      <w:r>
+        <w:rPr>
+          <w:rStyle w:val="Strong"/>
+          <w:rFonts w:ascii="Helvetica" w:hAnsi="Helvetica" w:cs="Helvetica"/>
+          <w:b w:val="0"/>
+          <w:color w:val="303030"/>
+          <w:sz w:val="21"/>
+          <w:szCs w:val="21"/>
+          <w:shd w:val="clear" w:color="auto" w:fill="FFFFFF"/>
+        </w:rPr>
+        <w:t>”.</w:t>
+      </w:r>
+    </w:p>
+    <w:p>
+      <w:pPr>
+        <w:jc w:val="both"/>
+        <w:rPr>
+          <w:rStyle w:val="Strong"/>
+          <w:rFonts w:ascii="Helvetica" w:hAnsi="Helvetica" w:cs="Helvetica"/>
+          <w:b w:val="0"/>
+          <w:color w:val="303030"/>
+          <w:sz w:val="21"/>
+          <w:szCs w:val="21"/>
+          <w:shd w:val="clear" w:color="auto" w:fill="FFFFFF"/>
+        </w:rPr>
+      </w:pPr>
+      <w:r>
+        <w:rPr>
+          <w:rStyle w:val="Strong"/>
+          <w:rFonts w:ascii="Helvetica" w:hAnsi="Helvetica" w:cs="Helvetica"/>
+          <w:b w:val="0"/>
+          <w:color w:val="303030"/>
+          <w:sz w:val="21"/>
+          <w:szCs w:val="21"/>
+          <w:shd w:val="clear" w:color="auto" w:fill="FFFFFF"/>
+        </w:rPr>
+        <w:t>From the second feedback</w:t>
+      </w:r>
+      <w:r>
+        <w:rPr>
+          <w:rStyle w:val="Strong"/>
+          <w:rFonts w:ascii="Helvetica" w:hAnsi="Helvetica" w:cs="Helvetica"/>
+          <w:b w:val="0"/>
+          <w:color w:val="303030"/>
+          <w:sz w:val="21"/>
+          <w:szCs w:val="21"/>
+          <w:shd w:val="clear" w:color="auto" w:fill="FFFFFF"/>
+        </w:rPr>
+        <w:t xml:space="preserve"> of my friend</w:t>
+      </w:r>
+      <w:r>
+        <w:rPr>
+          <w:rStyle w:val="Strong"/>
+          <w:rFonts w:ascii="Helvetica" w:hAnsi="Helvetica" w:cs="Helvetica"/>
+          <w:b w:val="0"/>
+          <w:color w:val="303030"/>
+          <w:sz w:val="21"/>
+          <w:szCs w:val="21"/>
+          <w:shd w:val="clear" w:color="auto" w:fill="FFFFFF"/>
+        </w:rPr>
+        <w:t xml:space="preserve">, I added legend </w:t>
+      </w:r>
+      <w:r>
+        <w:rPr>
+          <w:rStyle w:val="Strong"/>
+          <w:rFonts w:ascii="Helvetica" w:hAnsi="Helvetica" w:cs="Helvetica"/>
+          <w:b w:val="0"/>
+          <w:color w:val="303030"/>
+          <w:sz w:val="21"/>
+          <w:szCs w:val="21"/>
+          <w:shd w:val="clear" w:color="auto" w:fill="FFFFFF"/>
+        </w:rPr>
+        <w:t xml:space="preserve">to show the relationship of the circle size and </w:t>
+      </w:r>
+      <w:r>
+        <w:rPr>
+          <w:rStyle w:val="Strong"/>
+          <w:rFonts w:ascii="Helvetica" w:hAnsi="Helvetica" w:cs="Helvetica"/>
+          <w:b w:val="0"/>
+          <w:color w:val="303030"/>
+          <w:sz w:val="21"/>
+          <w:szCs w:val="21"/>
+          <w:shd w:val="clear" w:color="auto" w:fill="FFFFFF"/>
+        </w:rPr>
+        <w:t xml:space="preserve">the corresponding flight number – a larger circle represents busier airport with more flights. Note that here I use circle area </w:t>
+      </w:r>
+      <w:r>
+        <w:rPr>
+          <w:rStyle w:val="Strong"/>
+          <w:rFonts w:ascii="Helvetica" w:hAnsi="Helvetica" w:cs="Helvetica"/>
+          <w:b w:val="0"/>
+          <w:color w:val="303030"/>
+          <w:sz w:val="21"/>
+          <w:szCs w:val="21"/>
+          <w:shd w:val="clear" w:color="auto" w:fill="FFFFFF"/>
+        </w:rPr>
+        <w:t xml:space="preserve">(not circle radius) </w:t>
+      </w:r>
+      <w:r>
+        <w:rPr>
+          <w:rStyle w:val="Strong"/>
+          <w:rFonts w:ascii="Helvetica" w:hAnsi="Helvetica" w:cs="Helvetica"/>
+          <w:b w:val="0"/>
+          <w:color w:val="303030"/>
+          <w:sz w:val="21"/>
+          <w:szCs w:val="21"/>
+          <w:shd w:val="clear" w:color="auto" w:fill="FFFFFF"/>
+        </w:rPr>
+        <w:t xml:space="preserve">to correctly show the difference of </w:t>
+      </w:r>
+      <w:r>
+        <w:rPr>
+          <w:rStyle w:val="Strong"/>
+          <w:rFonts w:ascii="Helvetica" w:hAnsi="Helvetica" w:cs="Helvetica"/>
+          <w:b w:val="0"/>
+          <w:color w:val="303030"/>
+          <w:sz w:val="21"/>
+          <w:szCs w:val="21"/>
+          <w:shd w:val="clear" w:color="auto" w:fill="FFFFFF"/>
+        </w:rPr>
+        <w:t xml:space="preserve">airport </w:t>
+      </w:r>
+      <w:r>
+        <w:rPr>
+          <w:rStyle w:val="Strong"/>
+          <w:rFonts w:ascii="Helvetica" w:hAnsi="Helvetica" w:cs="Helvetica"/>
+          <w:b w:val="0"/>
+          <w:color w:val="303030"/>
+          <w:sz w:val="21"/>
+          <w:szCs w:val="21"/>
+          <w:shd w:val="clear" w:color="auto" w:fill="FFFFFF"/>
+        </w:rPr>
+        <w:t>traffic proportionally.</w:t>
+      </w:r>
+      <w:r>
+        <w:rPr>
+          <w:rStyle w:val="Strong"/>
+          <w:rFonts w:ascii="Helvetica" w:hAnsi="Helvetica" w:cs="Helvetica"/>
+          <w:b w:val="0"/>
+          <w:color w:val="303030"/>
+          <w:sz w:val="21"/>
+          <w:szCs w:val="21"/>
+          <w:shd w:val="clear" w:color="auto" w:fill="FFFFFF"/>
+        </w:rPr>
+        <w:t xml:space="preserve"> This update is showed in commit “Version3: add legend for size of flight number”</w:t>
+      </w:r>
+    </w:p>
+    <w:p>
+      <w:pPr>
+        <w:jc w:val="both"/>
+        <w:rPr>
+          <w:rStyle w:val="Strong"/>
+          <w:rFonts w:ascii="Helvetica" w:hAnsi="Helvetica" w:cs="Helvetica"/>
+          <w:b w:val="0"/>
+          <w:color w:val="303030"/>
+          <w:sz w:val="21"/>
+          <w:szCs w:val="21"/>
+          <w:shd w:val="clear" w:color="auto" w:fill="FFFFFF"/>
+        </w:rPr>
+      </w:pPr>
+      <w:r>
+        <w:rPr>
+          <w:rStyle w:val="Strong"/>
+          <w:rFonts w:ascii="Helvetica" w:hAnsi="Helvetica" w:cs="Helvetica"/>
+          <w:b w:val="0"/>
+          <w:color w:val="303030"/>
+          <w:sz w:val="21"/>
+          <w:szCs w:val="21"/>
+          <w:shd w:val="clear" w:color="auto" w:fill="FFFFFF"/>
+        </w:rPr>
+        <w:t>In Commit “Final version</w:t>
+      </w:r>
+      <w:r>
+        <w:rPr>
+          <w:rStyle w:val="Strong"/>
+          <w:rFonts w:ascii="Helvetica" w:hAnsi="Helvetica" w:cs="Helvetica"/>
+          <w:b w:val="0"/>
+          <w:color w:val="303030"/>
+          <w:sz w:val="21"/>
+          <w:szCs w:val="21"/>
+          <w:shd w:val="clear" w:color="auto" w:fill="FFFFFF"/>
+        </w:rPr>
+        <w:t xml:space="preserve"> </w:t>
+      </w:r>
+      <w:r>
+        <w:rPr>
+          <w:rStyle w:val="Strong"/>
+          <w:rFonts w:ascii="Helvetica" w:hAnsi="Helvetica" w:cs="Helvetica"/>
+          <w:b w:val="0"/>
+          <w:color w:val="303030"/>
+          <w:sz w:val="21"/>
+          <w:szCs w:val="21"/>
+          <w:shd w:val="clear" w:color="auto" w:fill="FFFFFF"/>
+        </w:rPr>
+        <w:t>4</w:t>
+      </w:r>
+      <w:r>
+        <w:rPr>
+          <w:rStyle w:val="Strong"/>
+          <w:rFonts w:ascii="Helvetica" w:hAnsi="Helvetica" w:cs="Helvetica"/>
+          <w:b w:val="0"/>
+          <w:color w:val="303030"/>
+          <w:sz w:val="21"/>
+          <w:szCs w:val="21"/>
+          <w:shd w:val="clear" w:color="auto" w:fill="FFFFFF"/>
+        </w:rPr>
+        <w:t xml:space="preserve">”, I </w:t>
+      </w:r>
+      <w:r>
+        <w:rPr>
+          <w:rStyle w:val="Strong"/>
+          <w:rFonts w:ascii="Helvetica" w:hAnsi="Helvetica" w:cs="Helvetica"/>
+          <w:b w:val="0"/>
+          <w:color w:val="303030"/>
+          <w:sz w:val="21"/>
+          <w:szCs w:val="21"/>
+          <w:shd w:val="clear" w:color="auto" w:fill="FFFFFF"/>
+        </w:rPr>
+        <w:t>applied</w:t>
+      </w:r>
+      <w:r>
+        <w:rPr>
+          <w:rStyle w:val="Strong"/>
+          <w:rFonts w:ascii="Helvetica" w:hAnsi="Helvetica" w:cs="Helvetica"/>
+          <w:b w:val="0"/>
+          <w:color w:val="303030"/>
+          <w:sz w:val="21"/>
+          <w:szCs w:val="21"/>
+          <w:shd w:val="clear" w:color="auto" w:fill="FFFFFF"/>
+        </w:rPr>
+        <w:t xml:space="preserve"> diverse color coding to each airport</w:t>
+      </w:r>
+      <w:r>
+        <w:rPr>
+          <w:rStyle w:val="Strong"/>
+          <w:rFonts w:ascii="Helvetica" w:hAnsi="Helvetica" w:cs="Helvetica"/>
+          <w:b w:val="0"/>
+          <w:color w:val="303030"/>
+          <w:sz w:val="21"/>
+          <w:szCs w:val="21"/>
+          <w:shd w:val="clear" w:color="auto" w:fill="FFFFFF"/>
+        </w:rPr>
+        <w:t xml:space="preserve"> (circle)</w:t>
+      </w:r>
+      <w:r>
+        <w:rPr>
+          <w:rStyle w:val="Strong"/>
+          <w:rFonts w:ascii="Helvetica" w:hAnsi="Helvetica" w:cs="Helvetica"/>
+          <w:b w:val="0"/>
+          <w:color w:val="303030"/>
+          <w:sz w:val="21"/>
+          <w:szCs w:val="21"/>
+          <w:shd w:val="clear" w:color="auto" w:fill="FFFFFF"/>
+        </w:rPr>
+        <w:t xml:space="preserve"> based on the delay index defined in </w:t>
+      </w:r>
+      <w:r>
+        <w:rPr>
+          <w:rStyle w:val="Strong"/>
+          <w:rFonts w:ascii="Helvetica" w:hAnsi="Helvetica" w:cs="Helvetica"/>
+          <w:b w:val="0"/>
+          <w:color w:val="303030"/>
+          <w:sz w:val="21"/>
+          <w:szCs w:val="21"/>
+          <w:shd w:val="clear" w:color="auto" w:fill="FFFFFF"/>
+        </w:rPr>
+        <w:t>following</w:t>
+      </w:r>
+      <w:r>
+        <w:rPr>
+          <w:rStyle w:val="Strong"/>
+          <w:rFonts w:ascii="Helvetica" w:hAnsi="Helvetica" w:cs="Helvetica"/>
+          <w:b w:val="0"/>
+          <w:color w:val="303030"/>
+          <w:sz w:val="21"/>
+          <w:szCs w:val="21"/>
+          <w:shd w:val="clear" w:color="auto" w:fill="FFFFFF"/>
+        </w:rPr>
+        <w:t xml:space="preserve"> formula</w:t>
+      </w:r>
+      <w:r>
+        <w:rPr>
+          <w:rStyle w:val="Strong"/>
+          <w:rFonts w:ascii="Helvetica" w:hAnsi="Helvetica" w:cs="Helvetica"/>
+          <w:b w:val="0"/>
+          <w:color w:val="303030"/>
+          <w:sz w:val="21"/>
+          <w:szCs w:val="21"/>
+          <w:shd w:val="clear" w:color="auto" w:fill="FFFFFF"/>
+        </w:rPr>
+        <w:t>:</w:t>
+      </w:r>
+    </w:p>
+    <w:p>
+      <w:pPr>
+        <w:jc w:val="both"/>
+        <w:rPr>
+          <w:rStyle w:val="Strong"/>
+          <w:rFonts w:ascii="Helvetica" w:hAnsi="Helvetica" w:cs="Helvetica"/>
+          <w:b w:val="0"/>
+          <w:color w:val="303030"/>
+          <w:sz w:val="21"/>
+          <w:szCs w:val="21"/>
+          <w:shd w:val="clear" w:color="auto" w:fill="FFFFFF"/>
+        </w:rPr>
+      </w:pPr>
+      <m:oMathPara>
+        <m:oMath>
+          <m:r>
+            <w:rPr>
+              <w:rStyle w:val="Strong"/>
+              <w:rFonts w:ascii="Cambria Math" w:hAnsi="Cambria Math" w:cs="Helvetica"/>
+              <w:color w:val="303030"/>
+              <w:sz w:val="21"/>
+              <w:szCs w:val="21"/>
+              <w:shd w:val="clear" w:color="auto" w:fill="FFFFFF"/>
+            </w:rPr>
+            <m:t>ArrDelay%* ArrDelayAverage+DepDelay%* DepDelayAverage</m:t>
+          </m:r>
+        </m:oMath>
+      </m:oMathPara>
+    </w:p>
+    <w:p>
+      <w:pPr>
+        <w:jc w:val="both"/>
+        <w:rPr>
+          <w:rStyle w:val="Strong"/>
+          <w:rFonts w:ascii="Helvetica" w:hAnsi="Helvetica" w:cs="Helvetica"/>
+          <w:b w:val="0"/>
+          <w:color w:val="303030"/>
+          <w:sz w:val="21"/>
+          <w:szCs w:val="21"/>
+          <w:shd w:val="clear" w:color="auto" w:fill="FFFFFF"/>
+        </w:rPr>
+      </w:pPr>
+      <w:r>
+        <w:rPr>
+          <w:rStyle w:val="Strong"/>
+          <w:rFonts w:ascii="Helvetica" w:hAnsi="Helvetica" w:cs="Helvetica"/>
+          <w:b w:val="0"/>
+          <w:color w:val="303030"/>
+          <w:sz w:val="21"/>
+          <w:szCs w:val="21"/>
+          <w:shd w:val="clear" w:color="auto" w:fill="FFFFFF"/>
+        </w:rPr>
+        <w:t>Corresponding legends are added as well. The airport with minimum delay is colored with “lime” and then gradually changed to “red” which represents the worst delay airport.</w:t>
+      </w:r>
+      <w:r>
+        <w:rPr>
+          <w:rStyle w:val="Strong"/>
+          <w:rFonts w:ascii="Helvetica" w:hAnsi="Helvetica" w:cs="Helvetica"/>
+          <w:b w:val="0"/>
+          <w:color w:val="303030"/>
+          <w:sz w:val="21"/>
+          <w:szCs w:val="21"/>
+          <w:shd w:val="clear" w:color="auto" w:fill="FFFFFF"/>
+        </w:rPr>
+        <w:t xml:space="preserve"> Using diverse color coding can make the transition from light to heavy delay more smoothly and intuitively.</w:t>
+      </w:r>
+    </w:p>
+    <w:p>
+      <w:pPr>
+        <w:rPr>
+          <w:rStyle w:val="Strong"/>
+          <w:rFonts w:ascii="Helvetica" w:hAnsi="Helvetica" w:cs="Helvetica"/>
+          <w:color w:val="303030"/>
+          <w:sz w:val="21"/>
+          <w:szCs w:val="21"/>
+          <w:shd w:val="clear" w:color="auto" w:fill="FFFFFF"/>
+        </w:rPr>
+      </w:pPr>
       <w:r>
         <w:rPr>
           <w:rStyle w:val="Strong"/>
@@ -303,6 +931,92 @@
         <w:t>Resources</w:t>
       </w:r>
     </w:p>
+    <w:p>
+      <w:hyperlink r:id="rId4" w:history="1">
+        <w:r>
+          <w:rPr>
+            <w:rStyle w:val="Hyperlink"/>
+          </w:rPr>
+          <w:t>GEOJSON AND KML DATA FOR THE UNITED STATES</w:t>
+        </w:r>
+      </w:hyperlink>
+    </w:p>
+    <w:p>
+      <w:pPr>
+        <w:rPr>
+          <w:rStyle w:val="Hyperlink"/>
+        </w:rPr>
+      </w:pPr>
+      <w:hyperlink r:id="rId5" w:history="1">
+        <w:r>
+          <w:rPr>
+            <w:rStyle w:val="Hyperlink"/>
+          </w:rPr>
+          <w:t>Airport, airline and route data</w:t>
+        </w:r>
+      </w:hyperlink>
+    </w:p>
+    <w:p>
+      <w:hyperlink r:id="rId6" w:anchor="data" w:history="1">
+        <w:proofErr w:type="spellStart"/>
+        <w:proofErr w:type="gramStart"/>
+        <w:r>
+          <w:rPr>
+            <w:rStyle w:val="Hyperlink"/>
+          </w:rPr>
+          <w:t>Selection.data</w:t>
+        </w:r>
+        <w:proofErr w:type="spellEnd"/>
+        <w:r>
+          <w:rPr>
+            <w:rStyle w:val="Hyperlink"/>
+          </w:rPr>
+          <w:t>(</w:t>
+        </w:r>
+        <w:proofErr w:type="gramEnd"/>
+        <w:r>
+          <w:rPr>
+            <w:rStyle w:val="Hyperlink"/>
+          </w:rPr>
+          <w:t>[values[, key]])</w:t>
+        </w:r>
+      </w:hyperlink>
+    </w:p>
+    <w:p>
+      <w:hyperlink r:id="rId7" w:anchor="DataTypeColor" w:history="1">
+        <w:r>
+          <w:rPr>
+            <w:rStyle w:val="Hyperlink"/>
+          </w:rPr>
+          <w:t>SVG Color specification</w:t>
+        </w:r>
+      </w:hyperlink>
+    </w:p>
+    <w:p>
+      <w:hyperlink r:id="rId8" w:history="1">
+        <w:r>
+          <w:rPr>
+            <w:rStyle w:val="Hyperlink"/>
+          </w:rPr>
+          <w:t xml:space="preserve">Diverse color coding by using </w:t>
+        </w:r>
+        <w:proofErr w:type="gramStart"/>
+        <w:r>
+          <w:rPr>
+            <w:rStyle w:val="Hyperlink"/>
+          </w:rPr>
+          <w:t>d3.scale.linear(</w:t>
+        </w:r>
+        <w:proofErr w:type="gramEnd"/>
+        <w:r>
+          <w:rPr>
+            <w:rStyle w:val="Hyperlink"/>
+          </w:rPr>
+          <w:t>)</w:t>
+        </w:r>
+      </w:hyperlink>
+    </w:p>
+    <w:p/>
     <w:sectPr>
       <w:pgSz w:w="12240" w:h="15840"/>
       <w:pgMar w:top="1440" w:right="1440" w:bottom="1440" w:left="1440" w:header="720" w:footer="720" w:gutter="0"/>
@@ -745,6 +1459,27 @@
       <w:bCs/>
     </w:rPr>
   </w:style>
+  <w:style w:type="character" w:styleId="PlaceholderText">
+    <w:name w:val="Placeholder Text"/>
+    <w:basedOn w:val="DefaultParagraphFont"/>
+    <w:uiPriority w:val="99"/>
+    <w:semiHidden/>
+    <w:rsid w:val="00376922"/>
+    <w:rPr>
+      <w:color w:val="808080"/>
+    </w:rPr>
+  </w:style>
+  <w:style w:type="character" w:styleId="Hyperlink">
+    <w:name w:val="Hyperlink"/>
+    <w:basedOn w:val="DefaultParagraphFont"/>
+    <w:uiPriority w:val="99"/>
+    <w:unhideWhenUsed/>
+    <w:rsid w:val="00E34C03"/>
+    <w:rPr>
+      <w:color w:val="0563C1" w:themeColor="hyperlink"/>
+      <w:u w:val="single"/>
+    </w:rPr>
+  </w:style>
 </w:styles>
 </file>
 

</xml_diff>

<commit_message>
Final Version4:moved legend, add bullet notes.
</commit_message>
<xml_diff>
--- a/ReadMe.docx
+++ b/ReadMe.docx
@@ -48,59 +48,7 @@
           <w:szCs w:val="21"/>
           <w:shd w:val="clear" w:color="auto" w:fill="FFFFFF"/>
         </w:rPr>
-        <w:t>I preprocessed the given US airport information from 1987 to 2008 and generated “</w:t>
-      </w:r>
-      <w:proofErr w:type="spellStart"/>
-      <w:r>
-        <w:rPr>
-          <w:rStyle w:val="Strong"/>
-          <w:rFonts w:ascii="Helvetica" w:hAnsi="Helvetica" w:cs="Helvetica"/>
-          <w:b w:val="0"/>
-          <w:color w:val="303030"/>
-          <w:sz w:val="21"/>
-          <w:szCs w:val="21"/>
-          <w:shd w:val="clear" w:color="auto" w:fill="FFFFFF"/>
-        </w:rPr>
-        <w:t>flight_US.json</w:t>
-      </w:r>
-      <w:proofErr w:type="spellEnd"/>
-      <w:r>
-        <w:rPr>
-          <w:rStyle w:val="Strong"/>
-          <w:rFonts w:ascii="Helvetica" w:hAnsi="Helvetica" w:cs="Helvetica"/>
-          <w:b w:val="0"/>
-          <w:color w:val="303030"/>
-          <w:sz w:val="21"/>
-          <w:szCs w:val="21"/>
-          <w:shd w:val="clear" w:color="auto" w:fill="FFFFFF"/>
-        </w:rPr>
-        <w:t xml:space="preserve">” which include top 20 busiest airports in the given years, then this </w:t>
-      </w:r>
-      <w:proofErr w:type="spellStart"/>
-      <w:r>
-        <w:rPr>
-          <w:rStyle w:val="Strong"/>
-          <w:rFonts w:ascii="Helvetica" w:hAnsi="Helvetica" w:cs="Helvetica"/>
-          <w:b w:val="0"/>
-          <w:color w:val="303030"/>
-          <w:sz w:val="21"/>
-          <w:szCs w:val="21"/>
-          <w:shd w:val="clear" w:color="auto" w:fill="FFFFFF"/>
-        </w:rPr>
-        <w:t>json</w:t>
-      </w:r>
-      <w:proofErr w:type="spellEnd"/>
-      <w:r>
-        <w:rPr>
-          <w:rStyle w:val="Strong"/>
-          <w:rFonts w:ascii="Helvetica" w:hAnsi="Helvetica" w:cs="Helvetica"/>
-          <w:b w:val="0"/>
-          <w:color w:val="303030"/>
-          <w:sz w:val="21"/>
-          <w:szCs w:val="21"/>
-          <w:shd w:val="clear" w:color="auto" w:fill="FFFFFF"/>
-        </w:rPr>
-        <w:t xml:space="preserve"> file is used as an input for this visualization project. The visualization follows martini glass theory. </w:t>
+        <w:t xml:space="preserve">I preprocessed the given US airport information from 1987 to 2008 and generated “flight_US.json” which include top 20 busiest airports in the given years, then this json file is used as an input for this visualization project. The visualization follows martini glass theory. </w:t>
       </w:r>
       <w:r>
         <w:rPr>
@@ -148,86 +96,20 @@
           <w:szCs w:val="21"/>
           <w:shd w:val="clear" w:color="auto" w:fill="FFFFFF"/>
         </w:rPr>
-        <w:t>(“</w:t>
-      </w:r>
-      <w:proofErr w:type="spellStart"/>
-      <w:r>
-        <w:rPr>
-          <w:rStyle w:val="Strong"/>
-          <w:rFonts w:ascii="Helvetica" w:hAnsi="Helvetica" w:cs="Helvetica"/>
-          <w:b w:val="0"/>
-          <w:color w:val="303030"/>
-          <w:sz w:val="21"/>
-          <w:szCs w:val="21"/>
-          <w:shd w:val="clear" w:color="auto" w:fill="FFFFFF"/>
-        </w:rPr>
-        <w:t>NaN</w:t>
-      </w:r>
-      <w:proofErr w:type="spellEnd"/>
-      <w:r>
-        <w:rPr>
-          <w:rStyle w:val="Strong"/>
-          <w:rFonts w:ascii="Helvetica" w:hAnsi="Helvetica" w:cs="Helvetica"/>
-          <w:b w:val="0"/>
-          <w:color w:val="303030"/>
-          <w:sz w:val="21"/>
-          <w:szCs w:val="21"/>
-          <w:shd w:val="clear" w:color="auto" w:fill="FFFFFF"/>
-        </w:rPr>
-        <w:t xml:space="preserve">”) </w:t>
-      </w:r>
-      <w:r>
-        <w:rPr>
-          <w:rStyle w:val="Strong"/>
-          <w:rFonts w:ascii="Helvetica" w:hAnsi="Helvetica" w:cs="Helvetica"/>
-          <w:b w:val="0"/>
-          <w:color w:val="303030"/>
-          <w:sz w:val="21"/>
-          <w:szCs w:val="21"/>
-          <w:shd w:val="clear" w:color="auto" w:fill="FFFFFF"/>
-        </w:rPr>
-        <w:t xml:space="preserve">for </w:t>
-      </w:r>
-      <w:proofErr w:type="spellStart"/>
-      <w:r>
-        <w:rPr>
-          <w:rStyle w:val="Strong"/>
-          <w:rFonts w:ascii="Helvetica" w:hAnsi="Helvetica" w:cs="Helvetica"/>
-          <w:b w:val="0"/>
-          <w:color w:val="303030"/>
-          <w:sz w:val="21"/>
-          <w:szCs w:val="21"/>
-          <w:shd w:val="clear" w:color="auto" w:fill="FFFFFF"/>
-        </w:rPr>
-        <w:t>ArrDelay</w:t>
-      </w:r>
-      <w:proofErr w:type="spellEnd"/>
-      <w:r>
-        <w:rPr>
-          <w:rStyle w:val="Strong"/>
-          <w:rFonts w:ascii="Helvetica" w:hAnsi="Helvetica" w:cs="Helvetica"/>
-          <w:b w:val="0"/>
-          <w:color w:val="303030"/>
-          <w:sz w:val="21"/>
-          <w:szCs w:val="21"/>
-          <w:shd w:val="clear" w:color="auto" w:fill="FFFFFF"/>
-        </w:rPr>
-        <w:t xml:space="preserve"> or </w:t>
-      </w:r>
-      <w:proofErr w:type="spellStart"/>
-      <w:r>
-        <w:rPr>
-          <w:rStyle w:val="Strong"/>
-          <w:rFonts w:ascii="Helvetica" w:hAnsi="Helvetica" w:cs="Helvetica"/>
-          <w:b w:val="0"/>
-          <w:color w:val="303030"/>
-          <w:sz w:val="21"/>
-          <w:szCs w:val="21"/>
-          <w:shd w:val="clear" w:color="auto" w:fill="FFFFFF"/>
-        </w:rPr>
-        <w:t>DepDelay</w:t>
-      </w:r>
-      <w:proofErr w:type="spellEnd"/>
+        <w:t xml:space="preserve">(“NaN”) </w:t>
+      </w:r>
+      <w:r>
+        <w:rPr>
+          <w:rStyle w:val="Strong"/>
+          <w:rFonts w:ascii="Helvetica" w:hAnsi="Helvetica" w:cs="Helvetica"/>
+          <w:b w:val="0"/>
+          <w:color w:val="303030"/>
+          <w:sz w:val="21"/>
+          <w:szCs w:val="21"/>
+          <w:shd w:val="clear" w:color="auto" w:fill="FFFFFF"/>
+        </w:rPr>
+        <w:t>for ArrDelay or DepDelay</w:t>
+      </w:r>
       <w:r>
         <w:rPr>
           <w:rStyle w:val="Strong"/>
@@ -299,59 +181,7 @@
           <w:szCs w:val="21"/>
           <w:shd w:val="clear" w:color="auto" w:fill="FFFFFF"/>
         </w:rPr>
-        <w:t xml:space="preserve">The base of the martini glass shows the busiest airports (which has the most flights) each year. Notice that in the given year from 1987 to 2008 the busiest airports are either Chicago </w:t>
-      </w:r>
-      <w:proofErr w:type="spellStart"/>
-      <w:r>
-        <w:rPr>
-          <w:rStyle w:val="Strong"/>
-          <w:rFonts w:ascii="Helvetica" w:hAnsi="Helvetica" w:cs="Helvetica"/>
-          <w:b w:val="0"/>
-          <w:color w:val="303030"/>
-          <w:sz w:val="21"/>
-          <w:szCs w:val="21"/>
-          <w:shd w:val="clear" w:color="auto" w:fill="FFFFFF"/>
-        </w:rPr>
-        <w:t>Ohare</w:t>
-      </w:r>
-      <w:proofErr w:type="spellEnd"/>
-      <w:r>
-        <w:rPr>
-          <w:rStyle w:val="Strong"/>
-          <w:rFonts w:ascii="Helvetica" w:hAnsi="Helvetica" w:cs="Helvetica"/>
-          <w:b w:val="0"/>
-          <w:color w:val="303030"/>
-          <w:sz w:val="21"/>
-          <w:szCs w:val="21"/>
-          <w:shd w:val="clear" w:color="auto" w:fill="FFFFFF"/>
-        </w:rPr>
-        <w:t xml:space="preserve"> Intl or Hartsfield Jackson Atlanta </w:t>
-      </w:r>
-      <w:proofErr w:type="spellStart"/>
-      <w:r>
-        <w:rPr>
-          <w:rStyle w:val="Strong"/>
-          <w:rFonts w:ascii="Helvetica" w:hAnsi="Helvetica" w:cs="Helvetica"/>
-          <w:b w:val="0"/>
-          <w:color w:val="303030"/>
-          <w:sz w:val="21"/>
-          <w:szCs w:val="21"/>
-          <w:shd w:val="clear" w:color="auto" w:fill="FFFFFF"/>
-        </w:rPr>
-        <w:t>Int</w:t>
-      </w:r>
-      <w:proofErr w:type="spellEnd"/>
-      <w:r>
-        <w:rPr>
-          <w:rStyle w:val="Strong"/>
-          <w:rFonts w:ascii="Helvetica" w:hAnsi="Helvetica" w:cs="Helvetica"/>
-          <w:b w:val="0"/>
-          <w:color w:val="303030"/>
-          <w:sz w:val="21"/>
-          <w:szCs w:val="21"/>
-          <w:shd w:val="clear" w:color="auto" w:fill="FFFFFF"/>
-        </w:rPr>
-        <w:t>, so in this base map only these two circles show up.</w:t>
+        <w:t>The base of the martini glass shows the busiest airports (which has the most flights) each year. Notice that in the given year from 1987 to 2008 the busiest airports are either Chicago Ohare Intl or Hartsfield Jackson Atlanta Int, so in this base map only these two circles show up.</w:t>
       </w:r>
       <w:r>
         <w:rPr>
@@ -473,31 +303,6 @@
         </w:rPr>
         <w:t>.</w:t>
       </w:r>
-    </w:p>
-    <w:p>
-      <w:pPr>
-        <w:rPr>
-          <w:rStyle w:val="Strong"/>
-          <w:rFonts w:ascii="Helvetica" w:hAnsi="Helvetica" w:cs="Helvetica"/>
-          <w:color w:val="303030"/>
-          <w:sz w:val="21"/>
-          <w:szCs w:val="21"/>
-          <w:shd w:val="clear" w:color="auto" w:fill="FFFFFF"/>
-        </w:rPr>
-      </w:pPr>
-      <w:r>
-        <w:rPr>
-          <w:rStyle w:val="Strong"/>
-          <w:rFonts w:ascii="Helvetica" w:hAnsi="Helvetica" w:cs="Helvetica"/>
-          <w:color w:val="303030"/>
-          <w:sz w:val="21"/>
-          <w:szCs w:val="21"/>
-          <w:shd w:val="clear" w:color="auto" w:fill="FFFFFF"/>
-        </w:rPr>
-        <w:t>Feedback</w:t>
-      </w:r>
-      <w:bookmarkStart w:id="0" w:name="_GoBack"/>
-      <w:bookmarkEnd w:id="0"/>
     </w:p>
     <w:p>
       <w:pPr>
@@ -522,43 +327,7 @@
           <w:szCs w:val="21"/>
           <w:shd w:val="clear" w:color="auto" w:fill="FFFFFF"/>
         </w:rPr>
-        <w:t xml:space="preserve">From the first feedback of matthew_240343, I changed the title and added the narrative to make the story clearer to readers. </w:t>
-      </w:r>
-      <w:r>
-        <w:rPr>
-          <w:rStyle w:val="Strong"/>
-          <w:rFonts w:ascii="Helvetica" w:hAnsi="Helvetica" w:cs="Helvetica"/>
-          <w:b w:val="0"/>
-          <w:color w:val="303030"/>
-          <w:sz w:val="21"/>
-          <w:szCs w:val="21"/>
-          <w:shd w:val="clear" w:color="auto" w:fill="FFFFFF"/>
-        </w:rPr>
-        <w:t>This is showed in commit “</w:t>
-      </w:r>
-      <w:r>
-        <w:rPr>
-          <w:rStyle w:val="Strong"/>
-          <w:rFonts w:ascii="Helvetica" w:hAnsi="Helvetica" w:cs="Helvetica"/>
-          <w:b w:val="0"/>
-          <w:color w:val="303030"/>
-          <w:sz w:val="21"/>
-          <w:szCs w:val="21"/>
-          <w:shd w:val="clear" w:color="auto" w:fill="FFFFFF"/>
-        </w:rPr>
-        <w:t>Update Title and add description</w:t>
-      </w:r>
-      <w:r>
-        <w:rPr>
-          <w:rStyle w:val="Strong"/>
-          <w:rFonts w:ascii="Helvetica" w:hAnsi="Helvetica" w:cs="Helvetica"/>
-          <w:b w:val="0"/>
-          <w:color w:val="303030"/>
-          <w:sz w:val="21"/>
-          <w:szCs w:val="21"/>
-          <w:shd w:val="clear" w:color="auto" w:fill="FFFFFF"/>
-        </w:rPr>
-        <w:t>”.</w:t>
+        <w:t xml:space="preserve">The US map is selected to show the northeast airports in general get more delay than all rest of area. This indicates that the northeast airports were developed much earlier than the rest of areas and the designed infrastructures are not sufficient to meet today’s traffic requirement. </w:t>
       </w:r>
     </w:p>
     <w:p>
@@ -584,115 +353,30 @@
           <w:szCs w:val="21"/>
           <w:shd w:val="clear" w:color="auto" w:fill="FFFFFF"/>
         </w:rPr>
-        <w:t>From the second feedback</w:t>
-      </w:r>
-      <w:r>
-        <w:rPr>
-          <w:rStyle w:val="Strong"/>
-          <w:rFonts w:ascii="Helvetica" w:hAnsi="Helvetica" w:cs="Helvetica"/>
-          <w:b w:val="0"/>
-          <w:color w:val="303030"/>
-          <w:sz w:val="21"/>
-          <w:szCs w:val="21"/>
-          <w:shd w:val="clear" w:color="auto" w:fill="FFFFFF"/>
-        </w:rPr>
-        <w:t xml:space="preserve"> of my friend</w:t>
-      </w:r>
-      <w:r>
-        <w:rPr>
-          <w:rStyle w:val="Strong"/>
-          <w:rFonts w:ascii="Helvetica" w:hAnsi="Helvetica" w:cs="Helvetica"/>
-          <w:b w:val="0"/>
-          <w:color w:val="303030"/>
-          <w:sz w:val="21"/>
-          <w:szCs w:val="21"/>
-          <w:shd w:val="clear" w:color="auto" w:fill="FFFFFF"/>
-        </w:rPr>
-        <w:t xml:space="preserve">, I added legend </w:t>
-      </w:r>
-      <w:r>
-        <w:rPr>
-          <w:rStyle w:val="Strong"/>
-          <w:rFonts w:ascii="Helvetica" w:hAnsi="Helvetica" w:cs="Helvetica"/>
-          <w:b w:val="0"/>
-          <w:color w:val="303030"/>
-          <w:sz w:val="21"/>
-          <w:szCs w:val="21"/>
-          <w:shd w:val="clear" w:color="auto" w:fill="FFFFFF"/>
-        </w:rPr>
-        <w:t xml:space="preserve">to show the relationship of the circle size and </w:t>
-      </w:r>
-      <w:r>
-        <w:rPr>
-          <w:rStyle w:val="Strong"/>
-          <w:rFonts w:ascii="Helvetica" w:hAnsi="Helvetica" w:cs="Helvetica"/>
-          <w:b w:val="0"/>
-          <w:color w:val="303030"/>
-          <w:sz w:val="21"/>
-          <w:szCs w:val="21"/>
-          <w:shd w:val="clear" w:color="auto" w:fill="FFFFFF"/>
-        </w:rPr>
-        <w:t xml:space="preserve">the corresponding flight number – a larger circle represents busier airport with more flights. Note that here I use circle area </w:t>
-      </w:r>
-      <w:r>
-        <w:rPr>
-          <w:rStyle w:val="Strong"/>
-          <w:rFonts w:ascii="Helvetica" w:hAnsi="Helvetica" w:cs="Helvetica"/>
-          <w:b w:val="0"/>
-          <w:color w:val="303030"/>
-          <w:sz w:val="21"/>
-          <w:szCs w:val="21"/>
-          <w:shd w:val="clear" w:color="auto" w:fill="FFFFFF"/>
-        </w:rPr>
-        <w:t xml:space="preserve">(not circle radius) </w:t>
-      </w:r>
-      <w:r>
-        <w:rPr>
-          <w:rStyle w:val="Strong"/>
-          <w:rFonts w:ascii="Helvetica" w:hAnsi="Helvetica" w:cs="Helvetica"/>
-          <w:b w:val="0"/>
-          <w:color w:val="303030"/>
-          <w:sz w:val="21"/>
-          <w:szCs w:val="21"/>
-          <w:shd w:val="clear" w:color="auto" w:fill="FFFFFF"/>
-        </w:rPr>
-        <w:t xml:space="preserve">to correctly show the difference of </w:t>
-      </w:r>
-      <w:r>
-        <w:rPr>
-          <w:rStyle w:val="Strong"/>
-          <w:rFonts w:ascii="Helvetica" w:hAnsi="Helvetica" w:cs="Helvetica"/>
-          <w:b w:val="0"/>
-          <w:color w:val="303030"/>
-          <w:sz w:val="21"/>
-          <w:szCs w:val="21"/>
-          <w:shd w:val="clear" w:color="auto" w:fill="FFFFFF"/>
-        </w:rPr>
-        <w:t xml:space="preserve">airport </w:t>
-      </w:r>
-      <w:r>
-        <w:rPr>
-          <w:rStyle w:val="Strong"/>
-          <w:rFonts w:ascii="Helvetica" w:hAnsi="Helvetica" w:cs="Helvetica"/>
-          <w:b w:val="0"/>
-          <w:color w:val="303030"/>
-          <w:sz w:val="21"/>
-          <w:szCs w:val="21"/>
-          <w:shd w:val="clear" w:color="auto" w:fill="FFFFFF"/>
-        </w:rPr>
-        <w:t>traffic proportionally.</w:t>
-      </w:r>
-      <w:r>
-        <w:rPr>
-          <w:rStyle w:val="Strong"/>
-          <w:rFonts w:ascii="Helvetica" w:hAnsi="Helvetica" w:cs="Helvetica"/>
-          <w:b w:val="0"/>
-          <w:color w:val="303030"/>
-          <w:sz w:val="21"/>
-          <w:szCs w:val="21"/>
-          <w:shd w:val="clear" w:color="auto" w:fill="FFFFFF"/>
-        </w:rPr>
-        <w:t xml:space="preserve"> This update is showed in commit “Version3: add legend for size of flight number”</w:t>
+        <w:t xml:space="preserve">Also notice the circle area instead of radius is encoded to represent the number of flights to avoid overrepresentation. </w:t>
+      </w:r>
+    </w:p>
+    <w:p>
+      <w:pPr>
+        <w:rPr>
+          <w:rStyle w:val="Strong"/>
+          <w:rFonts w:ascii="Helvetica" w:hAnsi="Helvetica" w:cs="Helvetica"/>
+          <w:color w:val="303030"/>
+          <w:sz w:val="21"/>
+          <w:szCs w:val="21"/>
+          <w:shd w:val="clear" w:color="auto" w:fill="FFFFFF"/>
+        </w:rPr>
+      </w:pPr>
+      <w:r>
+        <w:rPr>
+          <w:rStyle w:val="Strong"/>
+          <w:rFonts w:ascii="Helvetica" w:hAnsi="Helvetica" w:cs="Helvetica"/>
+          <w:color w:val="303030"/>
+          <w:sz w:val="21"/>
+          <w:szCs w:val="21"/>
+          <w:shd w:val="clear" w:color="auto" w:fill="FFFFFF"/>
+        </w:rPr>
+        <w:t>Feedback</w:t>
       </w:r>
     </w:p>
     <w:p>
@@ -718,43 +402,203 @@
           <w:szCs w:val="21"/>
           <w:shd w:val="clear" w:color="auto" w:fill="FFFFFF"/>
         </w:rPr>
-        <w:t>In Commit “Final version</w:t>
-      </w:r>
-      <w:r>
-        <w:rPr>
-          <w:rStyle w:val="Strong"/>
-          <w:rFonts w:ascii="Helvetica" w:hAnsi="Helvetica" w:cs="Helvetica"/>
-          <w:b w:val="0"/>
-          <w:color w:val="303030"/>
-          <w:sz w:val="21"/>
-          <w:szCs w:val="21"/>
-          <w:shd w:val="clear" w:color="auto" w:fill="FFFFFF"/>
-        </w:rPr>
-        <w:t xml:space="preserve"> </w:t>
-      </w:r>
-      <w:r>
-        <w:rPr>
-          <w:rStyle w:val="Strong"/>
-          <w:rFonts w:ascii="Helvetica" w:hAnsi="Helvetica" w:cs="Helvetica"/>
-          <w:b w:val="0"/>
-          <w:color w:val="303030"/>
-          <w:sz w:val="21"/>
-          <w:szCs w:val="21"/>
-          <w:shd w:val="clear" w:color="auto" w:fill="FFFFFF"/>
-        </w:rPr>
-        <w:t>4</w:t>
-      </w:r>
-      <w:r>
-        <w:rPr>
-          <w:rStyle w:val="Strong"/>
-          <w:rFonts w:ascii="Helvetica" w:hAnsi="Helvetica" w:cs="Helvetica"/>
-          <w:b w:val="0"/>
-          <w:color w:val="303030"/>
-          <w:sz w:val="21"/>
-          <w:szCs w:val="21"/>
-          <w:shd w:val="clear" w:color="auto" w:fill="FFFFFF"/>
-        </w:rPr>
-        <w:t xml:space="preserve">”, I </w:t>
+        <w:t xml:space="preserve">From the first feedback of matthew_240343, I changed the title and added the narrative to make the story clearer to readers. </w:t>
+      </w:r>
+      <w:r>
+        <w:rPr>
+          <w:rStyle w:val="Strong"/>
+          <w:rFonts w:ascii="Helvetica" w:hAnsi="Helvetica" w:cs="Helvetica"/>
+          <w:b w:val="0"/>
+          <w:color w:val="303030"/>
+          <w:sz w:val="21"/>
+          <w:szCs w:val="21"/>
+          <w:shd w:val="clear" w:color="auto" w:fill="FFFFFF"/>
+        </w:rPr>
+        <w:t xml:space="preserve">This is showed in </w:t>
+      </w:r>
+      <w:r>
+        <w:rPr>
+          <w:rStyle w:val="Strong"/>
+          <w:rFonts w:ascii="Helvetica" w:hAnsi="Helvetica" w:cs="Helvetica"/>
+          <w:b w:val="0"/>
+          <w:color w:val="303030"/>
+          <w:sz w:val="21"/>
+          <w:szCs w:val="21"/>
+          <w:shd w:val="clear" w:color="auto" w:fill="FFFFFF"/>
+        </w:rPr>
+        <w:t xml:space="preserve">github </w:t>
+      </w:r>
+      <w:r>
+        <w:rPr>
+          <w:rStyle w:val="Strong"/>
+          <w:rFonts w:ascii="Helvetica" w:hAnsi="Helvetica" w:cs="Helvetica"/>
+          <w:b w:val="0"/>
+          <w:color w:val="303030"/>
+          <w:sz w:val="21"/>
+          <w:szCs w:val="21"/>
+          <w:shd w:val="clear" w:color="auto" w:fill="FFFFFF"/>
+        </w:rPr>
+        <w:t>commit “Final version1”.</w:t>
+      </w:r>
+    </w:p>
+    <w:p>
+      <w:pPr>
+        <w:jc w:val="both"/>
+        <w:rPr>
+          <w:rStyle w:val="Strong"/>
+          <w:rFonts w:ascii="Helvetica" w:hAnsi="Helvetica" w:cs="Helvetica"/>
+          <w:b w:val="0"/>
+          <w:color w:val="303030"/>
+          <w:sz w:val="21"/>
+          <w:szCs w:val="21"/>
+          <w:shd w:val="clear" w:color="auto" w:fill="FFFFFF"/>
+        </w:rPr>
+      </w:pPr>
+      <w:r>
+        <w:rPr>
+          <w:rStyle w:val="Strong"/>
+          <w:rFonts w:ascii="Helvetica" w:hAnsi="Helvetica" w:cs="Helvetica"/>
+          <w:b w:val="0"/>
+          <w:color w:val="303030"/>
+          <w:sz w:val="21"/>
+          <w:szCs w:val="21"/>
+          <w:shd w:val="clear" w:color="auto" w:fill="FFFFFF"/>
+        </w:rPr>
+        <w:t>From the second feedback</w:t>
+      </w:r>
+      <w:r>
+        <w:rPr>
+          <w:rStyle w:val="Strong"/>
+          <w:rFonts w:ascii="Helvetica" w:hAnsi="Helvetica" w:cs="Helvetica"/>
+          <w:b w:val="0"/>
+          <w:color w:val="303030"/>
+          <w:sz w:val="21"/>
+          <w:szCs w:val="21"/>
+          <w:shd w:val="clear" w:color="auto" w:fill="FFFFFF"/>
+        </w:rPr>
+        <w:t xml:space="preserve">, I added legend </w:t>
+      </w:r>
+      <w:r>
+        <w:rPr>
+          <w:rStyle w:val="Strong"/>
+          <w:rFonts w:ascii="Helvetica" w:hAnsi="Helvetica" w:cs="Helvetica"/>
+          <w:b w:val="0"/>
+          <w:color w:val="303030"/>
+          <w:sz w:val="21"/>
+          <w:szCs w:val="21"/>
+          <w:shd w:val="clear" w:color="auto" w:fill="FFFFFF"/>
+        </w:rPr>
+        <w:t xml:space="preserve">to show the relationship of the circle size and </w:t>
+      </w:r>
+      <w:r>
+        <w:rPr>
+          <w:rStyle w:val="Strong"/>
+          <w:rFonts w:ascii="Helvetica" w:hAnsi="Helvetica" w:cs="Helvetica"/>
+          <w:b w:val="0"/>
+          <w:color w:val="303030"/>
+          <w:sz w:val="21"/>
+          <w:szCs w:val="21"/>
+          <w:shd w:val="clear" w:color="auto" w:fill="FFFFFF"/>
+        </w:rPr>
+        <w:t xml:space="preserve">the corresponding flight number – a larger circle represents busier airport with more flights. Note that here I use circle area </w:t>
+      </w:r>
+      <w:r>
+        <w:rPr>
+          <w:rStyle w:val="Strong"/>
+          <w:rFonts w:ascii="Helvetica" w:hAnsi="Helvetica" w:cs="Helvetica"/>
+          <w:b w:val="0"/>
+          <w:color w:val="303030"/>
+          <w:sz w:val="21"/>
+          <w:szCs w:val="21"/>
+          <w:shd w:val="clear" w:color="auto" w:fill="FFFFFF"/>
+        </w:rPr>
+        <w:t xml:space="preserve">(not circle radius) </w:t>
+      </w:r>
+      <w:r>
+        <w:rPr>
+          <w:rStyle w:val="Strong"/>
+          <w:rFonts w:ascii="Helvetica" w:hAnsi="Helvetica" w:cs="Helvetica"/>
+          <w:b w:val="0"/>
+          <w:color w:val="303030"/>
+          <w:sz w:val="21"/>
+          <w:szCs w:val="21"/>
+          <w:shd w:val="clear" w:color="auto" w:fill="FFFFFF"/>
+        </w:rPr>
+        <w:t xml:space="preserve">to correctly show the difference of </w:t>
+      </w:r>
+      <w:r>
+        <w:rPr>
+          <w:rStyle w:val="Strong"/>
+          <w:rFonts w:ascii="Helvetica" w:hAnsi="Helvetica" w:cs="Helvetica"/>
+          <w:b w:val="0"/>
+          <w:color w:val="303030"/>
+          <w:sz w:val="21"/>
+          <w:szCs w:val="21"/>
+          <w:shd w:val="clear" w:color="auto" w:fill="FFFFFF"/>
+        </w:rPr>
+        <w:t xml:space="preserve">airport </w:t>
+      </w:r>
+      <w:r>
+        <w:rPr>
+          <w:rStyle w:val="Strong"/>
+          <w:rFonts w:ascii="Helvetica" w:hAnsi="Helvetica" w:cs="Helvetica"/>
+          <w:b w:val="0"/>
+          <w:color w:val="303030"/>
+          <w:sz w:val="21"/>
+          <w:szCs w:val="21"/>
+          <w:shd w:val="clear" w:color="auto" w:fill="FFFFFF"/>
+        </w:rPr>
+        <w:t>traffic proportionally.</w:t>
+      </w:r>
+    </w:p>
+    <w:p>
+      <w:pPr>
+        <w:jc w:val="both"/>
+        <w:rPr>
+          <w:rStyle w:val="Strong"/>
+          <w:rFonts w:ascii="Helvetica" w:hAnsi="Helvetica" w:cs="Helvetica"/>
+          <w:b w:val="0"/>
+          <w:color w:val="303030"/>
+          <w:sz w:val="21"/>
+          <w:szCs w:val="21"/>
+          <w:shd w:val="clear" w:color="auto" w:fill="FFFFFF"/>
+        </w:rPr>
+      </w:pPr>
+      <w:r>
+        <w:rPr>
+          <w:rStyle w:val="Strong"/>
+          <w:rFonts w:ascii="Helvetica" w:hAnsi="Helvetica" w:cs="Helvetica"/>
+          <w:b w:val="0"/>
+          <w:color w:val="303030"/>
+          <w:sz w:val="21"/>
+          <w:szCs w:val="21"/>
+          <w:shd w:val="clear" w:color="auto" w:fill="FFFFFF"/>
+        </w:rPr>
+        <w:t xml:space="preserve">In </w:t>
+      </w:r>
+      <w:r>
+        <w:rPr>
+          <w:rStyle w:val="Strong"/>
+          <w:rFonts w:ascii="Helvetica" w:hAnsi="Helvetica" w:cs="Helvetica"/>
+          <w:b w:val="0"/>
+          <w:color w:val="303030"/>
+          <w:sz w:val="21"/>
+          <w:szCs w:val="21"/>
+          <w:shd w:val="clear" w:color="auto" w:fill="FFFFFF"/>
+        </w:rPr>
+        <w:t>c</w:t>
+      </w:r>
+      <w:r>
+        <w:rPr>
+          <w:rStyle w:val="Strong"/>
+          <w:rFonts w:ascii="Helvetica" w:hAnsi="Helvetica" w:cs="Helvetica"/>
+          <w:b w:val="0"/>
+          <w:color w:val="303030"/>
+          <w:sz w:val="21"/>
+          <w:szCs w:val="21"/>
+          <w:shd w:val="clear" w:color="auto" w:fill="FFFFFF"/>
+        </w:rPr>
+        <w:t xml:space="preserve">ommit “Final version3”, I </w:t>
       </w:r>
       <w:r>
         <w:rPr>
@@ -893,7 +737,7 @@
           <w:szCs w:val="21"/>
           <w:shd w:val="clear" w:color="auto" w:fill="FFFFFF"/>
         </w:rPr>
-        <w:t>Corresponding legends are added as well. The airport with minimum delay is colored with “lime” and then gradually changed to “red” which represents the worst delay airport.</w:t>
+        <w:t>Corresponding legends are added as well. The airports with minimum delay is colored with “lime” and then gradually changed to “red” which represents the worst delay airport.</w:t>
       </w:r>
       <w:r>
         <w:rPr>
@@ -910,9 +754,11 @@
     </w:p>
     <w:p>
       <w:pPr>
-        <w:rPr>
-          <w:rStyle w:val="Strong"/>
-          <w:rFonts w:ascii="Helvetica" w:hAnsi="Helvetica" w:cs="Helvetica"/>
+        <w:jc w:val="both"/>
+        <w:rPr>
+          <w:rStyle w:val="Strong"/>
+          <w:rFonts w:ascii="Helvetica" w:hAnsi="Helvetica" w:cs="Helvetica"/>
+          <w:b w:val="0"/>
           <w:color w:val="303030"/>
           <w:sz w:val="21"/>
           <w:szCs w:val="21"/>
@@ -923,6 +769,82 @@
         <w:rPr>
           <w:rStyle w:val="Strong"/>
           <w:rFonts w:ascii="Helvetica" w:hAnsi="Helvetica" w:cs="Helvetica"/>
+          <w:b w:val="0"/>
+          <w:color w:val="303030"/>
+          <w:sz w:val="21"/>
+          <w:szCs w:val="21"/>
+          <w:shd w:val="clear" w:color="auto" w:fill="FFFFFF"/>
+        </w:rPr>
+        <w:t xml:space="preserve">From the third feedback of </w:t>
+      </w:r>
+      <w:hyperlink r:id="rId4" w:history="1">
+        <w:r>
+          <w:rPr>
+            <w:rStyle w:val="Strong"/>
+            <w:rFonts w:ascii="Helvetica" w:hAnsi="Helvetica" w:cs="Helvetica"/>
+            <w:b w:val="0"/>
+            <w:color w:val="303030"/>
+            <w:sz w:val="21"/>
+            <w:szCs w:val="21"/>
+            <w:shd w:val="clear" w:color="auto" w:fill="FFFFFF"/>
+          </w:rPr>
+          <w:t>ucaiado</w:t>
+        </w:r>
+      </w:hyperlink>
+      <w:r>
+        <w:rPr>
+          <w:rStyle w:val="Strong"/>
+          <w:rFonts w:ascii="Helvetica" w:hAnsi="Helvetica" w:cs="Helvetica"/>
+          <w:b w:val="0"/>
+          <w:color w:val="303030"/>
+          <w:sz w:val="21"/>
+          <w:szCs w:val="21"/>
+          <w:shd w:val="clear" w:color="auto" w:fill="FFFFFF"/>
+        </w:rPr>
+        <w:t>, I moved the legend of color and size to the beginning of the animation so that users can follow up with what is happening throughout the animation.</w:t>
+      </w:r>
+      <w:r>
+        <w:rPr>
+          <w:rStyle w:val="Strong"/>
+          <w:rFonts w:ascii="Helvetica" w:hAnsi="Helvetica" w:cs="Helvetica"/>
+          <w:b w:val="0"/>
+          <w:color w:val="303030"/>
+          <w:sz w:val="21"/>
+          <w:szCs w:val="21"/>
+          <w:shd w:val="clear" w:color="auto" w:fill="FFFFFF"/>
+        </w:rPr>
+        <w:t xml:space="preserve"> Also, some bullet notes are added to show the story to readers.</w:t>
+      </w:r>
+      <w:r>
+        <w:rPr>
+          <w:rStyle w:val="Strong"/>
+          <w:rFonts w:ascii="Helvetica" w:hAnsi="Helvetica" w:cs="Helvetica"/>
+          <w:b w:val="0"/>
+          <w:color w:val="303030"/>
+          <w:sz w:val="21"/>
+          <w:szCs w:val="21"/>
+          <w:shd w:val="clear" w:color="auto" w:fill="FFFFFF"/>
+        </w:rPr>
+        <w:t xml:space="preserve"> These changes are all reflected in the final github commit “”.</w:t>
+      </w:r>
+      <w:bookmarkStart w:id="0" w:name="_GoBack"/>
+      <w:bookmarkEnd w:id="0"/>
+    </w:p>
+    <w:p>
+      <w:pPr>
+        <w:rPr>
+          <w:rStyle w:val="Strong"/>
+          <w:rFonts w:ascii="Helvetica" w:hAnsi="Helvetica" w:cs="Helvetica"/>
+          <w:color w:val="303030"/>
+          <w:sz w:val="21"/>
+          <w:szCs w:val="21"/>
+          <w:shd w:val="clear" w:color="auto" w:fill="FFFFFF"/>
+        </w:rPr>
+      </w:pPr>
+      <w:r>
+        <w:rPr>
+          <w:rStyle w:val="Strong"/>
+          <w:rFonts w:ascii="Helvetica" w:hAnsi="Helvetica" w:cs="Helvetica"/>
           <w:color w:val="303030"/>
           <w:sz w:val="21"/>
           <w:szCs w:val="21"/>
@@ -932,7 +854,7 @@
       </w:r>
     </w:p>
     <w:p>
-      <w:hyperlink r:id="rId4" w:history="1">
+      <w:hyperlink r:id="rId5" w:history="1">
         <w:r>
           <w:rPr>
             <w:rStyle w:val="Hyperlink"/>
@@ -947,7 +869,7 @@
           <w:rStyle w:val="Hyperlink"/>
         </w:rPr>
       </w:pPr>
-      <w:hyperlink r:id="rId5" w:history="1">
+      <w:hyperlink r:id="rId6" w:history="1">
         <w:r>
           <w:rPr>
             <w:rStyle w:val="Hyperlink"/>
@@ -957,33 +879,17 @@
       </w:hyperlink>
     </w:p>
     <w:p>
-      <w:hyperlink r:id="rId6" w:anchor="data" w:history="1">
-        <w:proofErr w:type="spellStart"/>
-        <w:proofErr w:type="gramStart"/>
+      <w:hyperlink r:id="rId7" w:anchor="data" w:history="1">
         <w:r>
           <w:rPr>
             <w:rStyle w:val="Hyperlink"/>
           </w:rPr>
-          <w:t>Selection.data</w:t>
-        </w:r>
-        <w:proofErr w:type="spellEnd"/>
-        <w:r>
-          <w:rPr>
-            <w:rStyle w:val="Hyperlink"/>
-          </w:rPr>
-          <w:t>(</w:t>
-        </w:r>
-        <w:proofErr w:type="gramEnd"/>
-        <w:r>
-          <w:rPr>
-            <w:rStyle w:val="Hyperlink"/>
-          </w:rPr>
-          <w:t>[values[, key]])</w:t>
+          <w:t>Selection.data([values[, key]])</w:t>
         </w:r>
       </w:hyperlink>
     </w:p>
     <w:p>
-      <w:hyperlink r:id="rId7" w:anchor="DataTypeColor" w:history="1">
+      <w:hyperlink r:id="rId8" w:anchor="DataTypeColor" w:history="1">
         <w:r>
           <w:rPr>
             <w:rStyle w:val="Hyperlink"/>
@@ -993,33 +899,19 @@
       </w:hyperlink>
     </w:p>
     <w:p>
-      <w:hyperlink r:id="rId8" w:history="1">
+      <w:hyperlink r:id="rId9" w:history="1">
         <w:r>
           <w:rPr>
             <w:rStyle w:val="Hyperlink"/>
           </w:rPr>
-          <w:t xml:space="preserve">Diverse color coding by using </w:t>
-        </w:r>
-        <w:proofErr w:type="gramStart"/>
-        <w:r>
-          <w:rPr>
-            <w:rStyle w:val="Hyperlink"/>
-          </w:rPr>
-          <w:t>d3.scale.linear(</w:t>
-        </w:r>
-        <w:proofErr w:type="gramEnd"/>
-        <w:r>
-          <w:rPr>
-            <w:rStyle w:val="Hyperlink"/>
-          </w:rPr>
-          <w:t>)</w:t>
+          <w:t>Diverse color coding by using d3.scale.linear()</w:t>
         </w:r>
       </w:hyperlink>
     </w:p>
     <w:p/>
     <w:sectPr>
       <w:pgSz w:w="12240" w:h="15840"/>
-      <w:pgMar w:top="1440" w:right="1440" w:bottom="1440" w:left="1440" w:header="720" w:footer="720" w:gutter="0"/>
+      <w:pgMar w:top="720" w:right="720" w:bottom="720" w:left="720" w:header="720" w:footer="720" w:gutter="0"/>
       <w:cols w:space="720"/>
       <w:docGrid w:linePitch="360"/>
     </w:sectPr>
@@ -1480,6 +1372,11 @@
       <w:u w:val="single"/>
     </w:rPr>
   </w:style>
+  <w:style w:type="character" w:customStyle="1" w:styleId="username">
+    <w:name w:val="username"/>
+    <w:basedOn w:val="DefaultParagraphFont"/>
+    <w:rsid w:val="00434138"/>
+  </w:style>
 </w:styles>
 </file>
 

</xml_diff>

<commit_message>
Add previous versions of work
</commit_message>
<xml_diff>
--- a/ReadMe.docx
+++ b/ReadMe.docx
@@ -692,79 +692,21 @@
           <w:szCs w:val="21"/>
           <w:shd w:val="clear" w:color="auto" w:fill="FFFFFF"/>
         </w:rPr>
-        <w:t>GitHub</w:t>
-      </w:r>
-      <w:r>
-        <w:rPr>
-          <w:rStyle w:val="Strong"/>
-          <w:rFonts w:ascii="Helvetica" w:hAnsi="Helvetica" w:cs="Helvetica"/>
-          <w:b w:val="0"/>
-          <w:color w:val="303030"/>
-          <w:sz w:val="21"/>
-          <w:szCs w:val="21"/>
-          <w:shd w:val="clear" w:color="auto" w:fill="FFFFFF"/>
-        </w:rPr>
-        <w:t xml:space="preserve"> </w:t>
-      </w:r>
-      <w:r>
-        <w:rPr>
-          <w:rStyle w:val="Strong"/>
-          <w:rFonts w:ascii="Helvetica" w:hAnsi="Helvetica" w:cs="Helvetica"/>
-          <w:b w:val="0"/>
-          <w:color w:val="303030"/>
-          <w:sz w:val="21"/>
-          <w:szCs w:val="21"/>
-          <w:shd w:val="clear" w:color="auto" w:fill="FFFFFF"/>
-        </w:rPr>
-        <w:t xml:space="preserve">commit </w:t>
-      </w:r>
-      <w:r>
-        <w:rPr>
-          <w:rStyle w:val="Strong"/>
-          <w:rFonts w:ascii="Helvetica" w:hAnsi="Helvetica" w:cs="Helvetica"/>
-          <w:b w:val="0"/>
-          <w:color w:val="303030"/>
-          <w:sz w:val="21"/>
-          <w:szCs w:val="21"/>
-          <w:shd w:val="clear" w:color="auto" w:fill="FFFFFF"/>
-        </w:rPr>
-        <w:t>fbee756:</w:t>
-      </w:r>
-      <w:r>
-        <w:rPr>
-          <w:rStyle w:val="Strong"/>
-          <w:rFonts w:ascii="Helvetica" w:hAnsi="Helvetica" w:cs="Helvetica"/>
-          <w:b w:val="0"/>
-          <w:color w:val="303030"/>
-          <w:sz w:val="21"/>
-          <w:szCs w:val="21"/>
-          <w:shd w:val="clear" w:color="auto" w:fill="FFFFFF"/>
-        </w:rPr>
-        <w:t>“</w:t>
-      </w:r>
-      <w:r>
-        <w:rPr>
-          <w:rStyle w:val="Strong"/>
-          <w:rFonts w:ascii="Helvetica" w:hAnsi="Helvetica" w:cs="Helvetica"/>
-          <w:b w:val="0"/>
-          <w:color w:val="303030"/>
-          <w:sz w:val="21"/>
-          <w:szCs w:val="21"/>
-          <w:shd w:val="clear" w:color="auto" w:fill="FFFFFF"/>
-        </w:rPr>
-        <w:t>Update title and add description</w:t>
-      </w:r>
-      <w:r>
-        <w:rPr>
-          <w:rStyle w:val="Strong"/>
-          <w:rFonts w:ascii="Helvetica" w:hAnsi="Helvetica" w:cs="Helvetica"/>
-          <w:b w:val="0"/>
-          <w:color w:val="303030"/>
-          <w:sz w:val="21"/>
-          <w:szCs w:val="21"/>
-          <w:shd w:val="clear" w:color="auto" w:fill="FFFFFF"/>
-        </w:rPr>
-        <w:t>”.</w:t>
+        <w:t>“index_version1”</w:t>
+      </w:r>
+      <w:bookmarkStart w:id="0" w:name="_GoBack"/>
+      <w:bookmarkEnd w:id="0"/>
+      <w:r>
+        <w:rPr>
+          <w:rStyle w:val="Strong"/>
+          <w:rFonts w:ascii="Helvetica" w:hAnsi="Helvetica" w:cs="Helvetica"/>
+          <w:b w:val="0"/>
+          <w:color w:val="303030"/>
+          <w:sz w:val="21"/>
+          <w:szCs w:val="21"/>
+          <w:shd w:val="clear" w:color="auto" w:fill="FFFFFF"/>
+        </w:rPr>
+        <w:t>.</w:t>
       </w:r>
     </w:p>
     <w:p>
@@ -898,31 +840,19 @@
           <w:szCs w:val="21"/>
           <w:shd w:val="clear" w:color="auto" w:fill="FFFFFF"/>
         </w:rPr>
-        <w:t xml:space="preserve"> This is showed at GitHub commit </w:t>
-      </w:r>
-      <w:r>
-        <w:rPr>
-          <w:rStyle w:val="Strong"/>
-          <w:rFonts w:ascii="Helvetica" w:hAnsi="Helvetica" w:cs="Helvetica"/>
-          <w:b w:val="0"/>
-          <w:color w:val="303030"/>
-          <w:sz w:val="21"/>
-          <w:szCs w:val="21"/>
-          <w:shd w:val="clear" w:color="auto" w:fill="FFFFFF"/>
-        </w:rPr>
-        <w:t>575a8e5:</w:t>
-      </w:r>
-      <w:r>
-        <w:rPr>
-          <w:rStyle w:val="Strong"/>
-          <w:rFonts w:ascii="Helvetica" w:hAnsi="Helvetica" w:cs="Helvetica"/>
-          <w:b w:val="0"/>
-          <w:color w:val="303030"/>
-          <w:sz w:val="21"/>
-          <w:szCs w:val="21"/>
-          <w:shd w:val="clear" w:color="auto" w:fill="FFFFFF"/>
-        </w:rPr>
-        <w:t>“version3: add legend for size of flight number”</w:t>
+        <w:t xml:space="preserve"> This is showed at </w:t>
+      </w:r>
+      <w:r>
+        <w:rPr>
+          <w:rStyle w:val="Strong"/>
+          <w:rFonts w:ascii="Helvetica" w:hAnsi="Helvetica" w:cs="Helvetica"/>
+          <w:b w:val="0"/>
+          <w:color w:val="303030"/>
+          <w:sz w:val="21"/>
+          <w:szCs w:val="21"/>
+          <w:shd w:val="clear" w:color="auto" w:fill="FFFFFF"/>
+        </w:rPr>
+        <w:t>“index_version2”.</w:t>
       </w:r>
     </w:p>
     <w:p>
@@ -960,79 +890,19 @@
           <w:szCs w:val="21"/>
           <w:shd w:val="clear" w:color="auto" w:fill="FFFFFF"/>
         </w:rPr>
-        <w:t>c</w:t>
-      </w:r>
-      <w:r>
-        <w:rPr>
-          <w:rStyle w:val="Strong"/>
-          <w:rFonts w:ascii="Helvetica" w:hAnsi="Helvetica" w:cs="Helvetica"/>
-          <w:b w:val="0"/>
-          <w:color w:val="303030"/>
-          <w:sz w:val="21"/>
-          <w:szCs w:val="21"/>
-          <w:shd w:val="clear" w:color="auto" w:fill="FFFFFF"/>
-        </w:rPr>
-        <w:t xml:space="preserve">ommit </w:t>
-      </w:r>
-      <w:r>
-        <w:rPr>
-          <w:rStyle w:val="Strong"/>
-          <w:rFonts w:ascii="Helvetica" w:hAnsi="Helvetica" w:cs="Helvetica"/>
-          <w:b w:val="0"/>
-          <w:color w:val="303030"/>
-          <w:sz w:val="21"/>
-          <w:szCs w:val="21"/>
-          <w:shd w:val="clear" w:color="auto" w:fill="FFFFFF"/>
-        </w:rPr>
-        <w:t>e3392f1:</w:t>
-      </w:r>
-      <w:r>
-        <w:rPr>
-          <w:rStyle w:val="Strong"/>
-          <w:rFonts w:ascii="Helvetica" w:hAnsi="Helvetica" w:cs="Helvetica"/>
-          <w:b w:val="0"/>
-          <w:color w:val="303030"/>
-          <w:sz w:val="21"/>
-          <w:szCs w:val="21"/>
-          <w:shd w:val="clear" w:color="auto" w:fill="FFFFFF"/>
-        </w:rPr>
-        <w:t>“Final version</w:t>
-      </w:r>
-      <w:r>
-        <w:rPr>
-          <w:rStyle w:val="Strong"/>
-          <w:rFonts w:ascii="Helvetica" w:hAnsi="Helvetica" w:cs="Helvetica"/>
-          <w:b w:val="0"/>
-          <w:color w:val="303030"/>
-          <w:sz w:val="21"/>
-          <w:szCs w:val="21"/>
-          <w:shd w:val="clear" w:color="auto" w:fill="FFFFFF"/>
-        </w:rPr>
-        <w:t>4</w:t>
-      </w:r>
-      <w:r>
-        <w:rPr>
-          <w:rStyle w:val="Strong"/>
-          <w:rFonts w:ascii="Helvetica" w:hAnsi="Helvetica" w:cs="Helvetica"/>
-          <w:b w:val="0"/>
-          <w:color w:val="303030"/>
-          <w:sz w:val="21"/>
-          <w:szCs w:val="21"/>
-          <w:shd w:val="clear" w:color="auto" w:fill="FFFFFF"/>
-        </w:rPr>
-        <w:t>: diverse color coding airport delay and create legend</w:t>
-      </w:r>
-      <w:r>
-        <w:rPr>
-          <w:rStyle w:val="Strong"/>
-          <w:rFonts w:ascii="Helvetica" w:hAnsi="Helvetica" w:cs="Helvetica"/>
-          <w:b w:val="0"/>
-          <w:color w:val="303030"/>
-          <w:sz w:val="21"/>
-          <w:szCs w:val="21"/>
-          <w:shd w:val="clear" w:color="auto" w:fill="FFFFFF"/>
-        </w:rPr>
-        <w:t xml:space="preserve">”, I </w:t>
+        <w:t>“index_version3”,</w:t>
+      </w:r>
+      <w:r>
+        <w:rPr>
+          <w:rStyle w:val="Strong"/>
+          <w:rFonts w:ascii="Helvetica" w:hAnsi="Helvetica" w:cs="Helvetica"/>
+          <w:b w:val="0"/>
+          <w:color w:val="303030"/>
+          <w:sz w:val="21"/>
+          <w:szCs w:val="21"/>
+          <w:shd w:val="clear" w:color="auto" w:fill="FFFFFF"/>
+        </w:rPr>
+        <w:t xml:space="preserve"> I </w:t>
       </w:r>
       <w:r>
         <w:rPr>
@@ -1259,79 +1129,19 @@
           <w:szCs w:val="21"/>
           <w:shd w:val="clear" w:color="auto" w:fill="FFFFFF"/>
         </w:rPr>
-        <w:t xml:space="preserve"> These changes are all reflected in the </w:t>
-      </w:r>
-      <w:r>
-        <w:rPr>
-          <w:rStyle w:val="Strong"/>
-          <w:rFonts w:ascii="Helvetica" w:hAnsi="Helvetica" w:cs="Helvetica"/>
-          <w:b w:val="0"/>
-          <w:color w:val="303030"/>
-          <w:sz w:val="21"/>
-          <w:szCs w:val="21"/>
-          <w:shd w:val="clear" w:color="auto" w:fill="FFFFFF"/>
-        </w:rPr>
-        <w:t>GitHub</w:t>
-      </w:r>
-      <w:r>
-        <w:rPr>
-          <w:rStyle w:val="Strong"/>
-          <w:rFonts w:ascii="Helvetica" w:hAnsi="Helvetica" w:cs="Helvetica"/>
-          <w:b w:val="0"/>
-          <w:color w:val="303030"/>
-          <w:sz w:val="21"/>
-          <w:szCs w:val="21"/>
-          <w:shd w:val="clear" w:color="auto" w:fill="FFFFFF"/>
-        </w:rPr>
-        <w:t xml:space="preserve"> commit</w:t>
-      </w:r>
-      <w:r>
-        <w:rPr>
-          <w:rStyle w:val="Strong"/>
-          <w:rFonts w:ascii="Helvetica" w:hAnsi="Helvetica" w:cs="Helvetica"/>
-          <w:b w:val="0"/>
-          <w:color w:val="303030"/>
-          <w:sz w:val="21"/>
-          <w:szCs w:val="21"/>
-          <w:shd w:val="clear" w:color="auto" w:fill="FFFFFF"/>
-        </w:rPr>
-        <w:t xml:space="preserve"> 63c1c6f:</w:t>
-      </w:r>
-      <w:r>
-        <w:rPr>
-          <w:rStyle w:val="Strong"/>
-          <w:rFonts w:ascii="Helvetica" w:hAnsi="Helvetica" w:cs="Helvetica"/>
-          <w:b w:val="0"/>
-          <w:color w:val="303030"/>
-          <w:sz w:val="21"/>
-          <w:szCs w:val="21"/>
-          <w:shd w:val="clear" w:color="auto" w:fill="FFFFFF"/>
-        </w:rPr>
-        <w:t xml:space="preserve"> “</w:t>
-      </w:r>
-      <w:r>
-        <w:rPr>
-          <w:rStyle w:val="Strong"/>
-          <w:rFonts w:ascii="Helvetica" w:hAnsi="Helvetica" w:cs="Helvetica"/>
-          <w:b w:val="0"/>
-          <w:color w:val="303030"/>
-          <w:sz w:val="21"/>
-          <w:szCs w:val="21"/>
-          <w:shd w:val="clear" w:color="auto" w:fill="FFFFFF"/>
-        </w:rPr>
-        <w:t>moved legend, add bullet notes</w:t>
-      </w:r>
-      <w:r>
-        <w:rPr>
-          <w:rStyle w:val="Strong"/>
-          <w:rFonts w:ascii="Helvetica" w:hAnsi="Helvetica" w:cs="Helvetica"/>
-          <w:b w:val="0"/>
-          <w:color w:val="303030"/>
-          <w:sz w:val="21"/>
-          <w:szCs w:val="21"/>
-          <w:shd w:val="clear" w:color="auto" w:fill="FFFFFF"/>
-        </w:rPr>
-        <w:t>”.</w:t>
+        <w:t xml:space="preserve"> These changes are all reflected in </w:t>
+      </w:r>
+      <w:r>
+        <w:rPr>
+          <w:rStyle w:val="Strong"/>
+          <w:rFonts w:ascii="Helvetica" w:hAnsi="Helvetica" w:cs="Helvetica"/>
+          <w:b w:val="0"/>
+          <w:color w:val="303030"/>
+          <w:sz w:val="21"/>
+          <w:szCs w:val="21"/>
+          <w:shd w:val="clear" w:color="auto" w:fill="FFFFFF"/>
+        </w:rPr>
+        <w:t>“index_version4”.</w:t>
       </w:r>
     </w:p>
     <w:p>
@@ -1369,10 +1179,44 @@
           <w:szCs w:val="21"/>
           <w:shd w:val="clear" w:color="auto" w:fill="FFFFFF"/>
         </w:rPr>
-        <w:t>each individual year in the title and added more story in the bullet notes. This is final commit showed in 8e68cdc”update title and bullet notes”.</w:t>
-      </w:r>
-      <w:bookmarkStart w:id="0" w:name="_GoBack"/>
-      <w:bookmarkEnd w:id="0"/>
+        <w:t xml:space="preserve">each individual year in the title and added more story in the bullet notes. This is final </w:t>
+      </w:r>
+      <w:r>
+        <w:rPr>
+          <w:rStyle w:val="Strong"/>
+          <w:rFonts w:ascii="Helvetica" w:hAnsi="Helvetica" w:cs="Helvetica"/>
+          <w:b w:val="0"/>
+          <w:color w:val="303030"/>
+          <w:sz w:val="21"/>
+          <w:szCs w:val="21"/>
+          <w:shd w:val="clear" w:color="auto" w:fill="FFFFFF"/>
+        </w:rPr>
+        <w:t>version</w:t>
+      </w:r>
+      <w:r>
+        <w:rPr>
+          <w:rStyle w:val="Strong"/>
+          <w:rFonts w:ascii="Helvetica" w:hAnsi="Helvetica" w:cs="Helvetica"/>
+          <w:b w:val="0"/>
+          <w:color w:val="303030"/>
+          <w:sz w:val="21"/>
+          <w:szCs w:val="21"/>
+          <w:shd w:val="clear" w:color="auto" w:fill="FFFFFF"/>
+        </w:rPr>
+        <w:t xml:space="preserve"> showed in </w:t>
+      </w:r>
+      <w:r>
+        <w:rPr>
+          <w:rStyle w:val="Strong"/>
+          <w:rFonts w:ascii="Helvetica" w:hAnsi="Helvetica" w:cs="Helvetica"/>
+          <w:b w:val="0"/>
+          <w:color w:val="303030"/>
+          <w:sz w:val="21"/>
+          <w:szCs w:val="21"/>
+          <w:shd w:val="clear" w:color="auto" w:fill="FFFFFF"/>
+        </w:rPr>
+        <w:t>“index”.</w:t>
+      </w:r>
     </w:p>
     <w:p>
       <w:pPr>

</xml_diff>